<commit_message>
MAJ du 30/03 matin
</commit_message>
<xml_diff>
--- a/Organisation_projet_Tetris.docx
+++ b/Organisation_projet_Tetris.docx
@@ -66,10 +66,178 @@
         <w:jc w:val="both"/>
       </w:pPr>
       <w:r>
+        <w:t xml:space="preserve">Fait : </w:t>
+      </w:r>
+    </w:p>
+    <w:p>
+      <w:pPr>
+        <w:pStyle w:val="Paragraphedeliste"/>
+        <w:numPr>
+          <w:ilvl w:val="0"/>
+          <w:numId w:val="1"/>
+        </w:numPr>
+        <w:jc w:val="both"/>
+      </w:pPr>
+      <w:r>
+        <w:t xml:space="preserve">Fonction </w:t>
+      </w:r>
+      <w:r>
+        <w:rPr>
+          <w:lang w:val="en-US"/>
+        </w:rPr>
+        <w:t>convert</w:t>
+      </w:r>
+    </w:p>
+    <w:p>
+      <w:pPr>
+        <w:pStyle w:val="Paragraphedeliste"/>
+        <w:numPr>
+          <w:ilvl w:val="0"/>
+          <w:numId w:val="1"/>
+        </w:numPr>
+        <w:jc w:val="both"/>
+      </w:pPr>
+      <w:r>
+        <w:t>Fonction de la question 1 faite sauf fonction drawfill_absolute_pt</w:t>
+      </w:r>
+    </w:p>
+    <w:p>
+      <w:pPr>
+        <w:jc w:val="both"/>
+        <w:rPr>
+          <w:u w:val="single"/>
+        </w:rPr>
+      </w:pPr>
+      <w:r>
+        <w:rPr>
+          <w:u w:val="single"/>
+        </w:rPr>
+        <w:t>Lundi 06/03/2023 :</w:t>
+      </w:r>
+    </w:p>
+    <w:p>
+      <w:pPr>
+        <w:jc w:val="both"/>
+      </w:pPr>
+      <w:r>
+        <w:t>Dev 1 : Pierre</w:t>
+      </w:r>
+    </w:p>
+    <w:p>
+      <w:pPr>
+        <w:jc w:val="both"/>
+      </w:pPr>
+      <w:r>
+        <w:t>Testeur : Mélie</w:t>
+      </w:r>
+    </w:p>
+    <w:p>
+      <w:pPr>
+        <w:jc w:val="both"/>
+      </w:pPr>
+      <w:r>
+        <w:t>Polyvalent : Louis</w:t>
+      </w:r>
+    </w:p>
+    <w:p>
+      <w:pPr>
+        <w:jc w:val="both"/>
+      </w:pPr>
+      <w:r>
+        <w:t>Responsable intégration : Nicolas</w:t>
+      </w:r>
+    </w:p>
+    <w:p>
+      <w:pPr>
+        <w:jc w:val="both"/>
+      </w:pPr>
+      <w:r>
+        <w:t xml:space="preserve">Fait : </w:t>
+      </w:r>
+    </w:p>
+    <w:p>
+      <w:pPr>
+        <w:pStyle w:val="Paragraphedeliste"/>
+        <w:numPr>
+          <w:ilvl w:val="0"/>
+          <w:numId w:val="2"/>
+        </w:numPr>
+        <w:jc w:val="both"/>
+      </w:pPr>
+      <w:r>
+        <w:t>Dev : Question 2, 3</w:t>
+      </w:r>
+    </w:p>
+    <w:p>
+      <w:pPr>
+        <w:pStyle w:val="Paragraphedeliste"/>
+        <w:numPr>
+          <w:ilvl w:val="0"/>
+          <w:numId w:val="2"/>
+        </w:numPr>
+        <w:jc w:val="both"/>
+      </w:pPr>
+      <w:r>
+        <w:t>Test : convert, question 1 sauf drawfill_absolute_pt</w:t>
+      </w:r>
+    </w:p>
+    <w:p>
+      <w:pPr>
+        <w:jc w:val="both"/>
+      </w:pPr>
+    </w:p>
+    <w:p>
+      <w:pPr>
+        <w:jc w:val="both"/>
+        <w:rPr>
+          <w:u w:val="single"/>
+        </w:rPr>
+      </w:pPr>
+      <w:r>
+        <w:rPr>
+          <w:u w:val="single"/>
+        </w:rPr>
+        <w:t>Jeudi 09/03 :</w:t>
+      </w:r>
+    </w:p>
+    <w:p>
+      <w:pPr>
+        <w:jc w:val="both"/>
+      </w:pPr>
+      <w:r>
+        <w:t>Développeur 1 : Louis</w:t>
+      </w:r>
+    </w:p>
+    <w:p>
+      <w:pPr>
+        <w:jc w:val="both"/>
+      </w:pPr>
+      <w:r>
+        <w:t>Testeur 1 : Mélie</w:t>
+      </w:r>
+    </w:p>
+    <w:p>
+      <w:pPr>
+        <w:jc w:val="both"/>
+      </w:pPr>
+      <w:r>
+        <w:t>Testeur 2 : Nicolas</w:t>
+      </w:r>
+    </w:p>
+    <w:p>
+      <w:pPr>
+        <w:jc w:val="both"/>
+      </w:pPr>
+      <w:r>
+        <w:t>Responsable intégration / Développeur : Pierre</w:t>
+      </w:r>
+    </w:p>
+    <w:p>
+      <w:pPr>
+        <w:jc w:val="both"/>
+      </w:pPr>
+      <w:r>
         <w:t>Fait :</w:t>
-      </w:r>
-      <w:r>
-        <w:t xml:space="preserve"> </w:t>
       </w:r>
     </w:p>
     <w:p>
@@ -82,13 +250,7 @@
         <w:jc w:val="both"/>
       </w:pPr>
       <w:r>
-        <w:t xml:space="preserve">Fonction </w:t>
-      </w:r>
-      <w:r>
-        <w:rPr>
-          <w:lang w:val="en-US"/>
-        </w:rPr>
-        <w:t>convert</w:t>
+        <w:t xml:space="preserve">Dev : Question 4, Question 6, </w:t>
       </w:r>
     </w:p>
     <w:p>
@@ -101,183 +263,6 @@
         <w:jc w:val="both"/>
       </w:pPr>
       <w:r>
-        <w:t>Fonction de la question 1 faite</w:t>
-      </w:r>
-      <w:r>
-        <w:t xml:space="preserve"> sauf fonction</w:t>
-      </w:r>
-      <w:r>
-        <w:t xml:space="preserve"> drawfill_absolute_pt</w:t>
-      </w:r>
-    </w:p>
-    <w:p>
-      <w:pPr>
-        <w:jc w:val="both"/>
-        <w:rPr>
-          <w:u w:val="single"/>
-        </w:rPr>
-      </w:pPr>
-      <w:r>
-        <w:rPr>
-          <w:u w:val="single"/>
-        </w:rPr>
-        <w:t>Lundi 06/03/2023 :</w:t>
-      </w:r>
-    </w:p>
-    <w:p>
-      <w:pPr>
-        <w:jc w:val="both"/>
-      </w:pPr>
-      <w:r>
-        <w:t>Dev 1 : Pierre</w:t>
-      </w:r>
-    </w:p>
-    <w:p>
-      <w:pPr>
-        <w:jc w:val="both"/>
-      </w:pPr>
-      <w:r>
-        <w:t>Testeur : Mélie</w:t>
-      </w:r>
-    </w:p>
-    <w:p>
-      <w:pPr>
-        <w:jc w:val="both"/>
-      </w:pPr>
-      <w:r>
-        <w:t>Polyvalent : Louis</w:t>
-      </w:r>
-    </w:p>
-    <w:p>
-      <w:pPr>
-        <w:jc w:val="both"/>
-      </w:pPr>
-      <w:r>
-        <w:t>Responsable intégration : Nicolas</w:t>
-      </w:r>
-    </w:p>
-    <w:p>
-      <w:pPr>
-        <w:jc w:val="both"/>
-      </w:pPr>
-      <w:r>
-        <w:t xml:space="preserve">Fait : </w:t>
-      </w:r>
-    </w:p>
-    <w:p>
-      <w:pPr>
-        <w:pStyle w:val="Paragraphedeliste"/>
-        <w:numPr>
-          <w:ilvl w:val="0"/>
-          <w:numId w:val="8"/>
-        </w:numPr>
-        <w:jc w:val="both"/>
-      </w:pPr>
-      <w:r>
-        <w:t>Dev : Question 2, 3</w:t>
-      </w:r>
-    </w:p>
-    <w:p>
-      <w:pPr>
-        <w:pStyle w:val="Paragraphedeliste"/>
-        <w:numPr>
-          <w:ilvl w:val="0"/>
-          <w:numId w:val="8"/>
-        </w:numPr>
-        <w:jc w:val="both"/>
-      </w:pPr>
-      <w:r>
-        <w:t xml:space="preserve">Test : </w:t>
-      </w:r>
-      <w:r>
-        <w:t>convert, question 1 sauf drawfill_absolute_pt</w:t>
-      </w:r>
-    </w:p>
-    <w:p>
-      <w:pPr>
-        <w:jc w:val="both"/>
-      </w:pPr>
-    </w:p>
-    <w:p>
-      <w:pPr>
-        <w:jc w:val="both"/>
-        <w:rPr>
-          <w:u w:val="single"/>
-        </w:rPr>
-      </w:pPr>
-      <w:r>
-        <w:rPr>
-          <w:u w:val="single"/>
-        </w:rPr>
-        <w:t>Jeudi 09/03 :</w:t>
-      </w:r>
-    </w:p>
-    <w:p>
-      <w:pPr>
-        <w:jc w:val="both"/>
-      </w:pPr>
-      <w:r>
-        <w:t>Développeur 1 : Louis</w:t>
-      </w:r>
-    </w:p>
-    <w:p>
-      <w:pPr>
-        <w:jc w:val="both"/>
-      </w:pPr>
-      <w:r>
-        <w:t>Testeur 1 : Mélie</w:t>
-      </w:r>
-    </w:p>
-    <w:p>
-      <w:pPr>
-        <w:jc w:val="both"/>
-      </w:pPr>
-      <w:r>
-        <w:t>Testeur 2 : Nicolas</w:t>
-      </w:r>
-    </w:p>
-    <w:p>
-      <w:pPr>
-        <w:jc w:val="both"/>
-      </w:pPr>
-      <w:r>
-        <w:t>Responsable intégration / Développeur : Pierre</w:t>
-      </w:r>
-    </w:p>
-    <w:p>
-      <w:pPr>
-        <w:jc w:val="both"/>
-      </w:pPr>
-      <w:r>
-        <w:t>Fait :</w:t>
-      </w:r>
-    </w:p>
-    <w:p>
-      <w:pPr>
-        <w:pStyle w:val="Paragraphedeliste"/>
-        <w:numPr>
-          <w:ilvl w:val="0"/>
-          <w:numId w:val="9"/>
-        </w:numPr>
-        <w:jc w:val="both"/>
-      </w:pPr>
-      <w:r>
-        <w:t xml:space="preserve">Dev : Question </w:t>
-      </w:r>
-      <w:r>
-        <w:t xml:space="preserve">4, Question 6, </w:t>
-      </w:r>
-    </w:p>
-    <w:p>
-      <w:pPr>
-        <w:pStyle w:val="Paragraphedeliste"/>
-        <w:numPr>
-          <w:ilvl w:val="0"/>
-          <w:numId w:val="9"/>
-        </w:numPr>
-        <w:jc w:val="both"/>
-      </w:pPr>
-      <w:r>
         <w:t>Test : Question 2, 3 sauf drawfill_pt_list</w:t>
       </w:r>
     </w:p>
@@ -300,16 +285,7 @@
         <w:jc w:val="both"/>
       </w:pPr>
       <w:r>
-        <w:t xml:space="preserve">Responsable intégration / </w:t>
-      </w:r>
-      <w:r>
-        <w:t xml:space="preserve">Développeur </w:t>
-      </w:r>
-      <w:r>
-        <w:t>Doc</w:t>
-      </w:r>
-      <w:r>
-        <w:t> : Louis</w:t>
+        <w:t>Responsable intégration / Développeur Doc : Louis</w:t>
       </w:r>
     </w:p>
     <w:p>
@@ -333,19 +309,7 @@
         <w:jc w:val="both"/>
       </w:pPr>
       <w:r>
-        <w:t>Développeur</w:t>
-      </w:r>
-      <w:r>
-        <w:t>/</w:t>
-      </w:r>
-      <w:r>
-        <w:t xml:space="preserve"> </w:t>
-      </w:r>
-      <w:r>
-        <w:t>actualisation Word :</w:t>
-      </w:r>
-      <w:r>
-        <w:t xml:space="preserve"> Mélie</w:t>
+        <w:t>Développeur/ actualisation Word : Mélie</w:t>
       </w:r>
     </w:p>
     <w:p>
@@ -362,27 +326,12 @@
         <w:pStyle w:val="Paragraphedeliste"/>
         <w:numPr>
           <w:ilvl w:val="0"/>
-          <w:numId w:val="10"/>
+          <w:numId w:val="4"/>
         </w:numPr>
         <w:jc w:val="both"/>
       </w:pPr>
       <w:r>
-        <w:t xml:space="preserve">Dev : </w:t>
-      </w:r>
-      <w:r>
-        <w:t xml:space="preserve"> Question 5 </w:t>
-      </w:r>
-      <w:r>
-        <w:t>+</w:t>
-      </w:r>
-      <w:r>
-        <w:t xml:space="preserve"> Doc en cours, </w:t>
-      </w:r>
-      <w:r>
-        <w:t>Question 7</w:t>
-      </w:r>
-      <w:r>
-        <w:t xml:space="preserve"> début</w:t>
+        <w:t>Dev :  Question 5 + Doc en cours, Question 7 début</w:t>
       </w:r>
     </w:p>
     <w:p>
@@ -390,15 +339,12 @@
         <w:pStyle w:val="Paragraphedeliste"/>
         <w:numPr>
           <w:ilvl w:val="0"/>
-          <w:numId w:val="10"/>
+          <w:numId w:val="4"/>
         </w:numPr>
         <w:jc w:val="both"/>
       </w:pPr>
       <w:r>
-        <w:t xml:space="preserve">Test : </w:t>
-      </w:r>
-      <w:r>
-        <w:t xml:space="preserve"> Fin question 3 + correction des tests précédent </w:t>
+        <w:t xml:space="preserve">Test :  Fin question 3 + correction des tests précédent </w:t>
       </w:r>
     </w:p>
     <w:p>
@@ -460,7 +406,7 @@
         <w:pStyle w:val="Paragraphedeliste"/>
         <w:numPr>
           <w:ilvl w:val="0"/>
-          <w:numId w:val="11"/>
+          <w:numId w:val="5"/>
         </w:numPr>
         <w:jc w:val="both"/>
       </w:pPr>
@@ -482,7 +428,7 @@
         <w:pStyle w:val="Paragraphedeliste"/>
         <w:numPr>
           <w:ilvl w:val="0"/>
-          <w:numId w:val="11"/>
+          <w:numId w:val="5"/>
         </w:numPr>
         <w:jc w:val="both"/>
       </w:pPr>
@@ -495,18 +441,12 @@
         <w:pStyle w:val="Paragraphedeliste"/>
         <w:numPr>
           <w:ilvl w:val="0"/>
-          <w:numId w:val="11"/>
+          <w:numId w:val="5"/>
         </w:numPr>
         <w:jc w:val="both"/>
       </w:pPr>
       <w:r>
-        <w:t xml:space="preserve">Intégrateur : documentation de la totalité des fonctions que nous avons </w:t>
-      </w:r>
-      <w:r>
-        <w:t>écrites</w:t>
-      </w:r>
-      <w:r>
-        <w:t xml:space="preserve"> sur JeuCP2.ml et début de documentation des types</w:t>
+        <w:t>Intégrateur : documentation de la totalité des fonctions que nous avons écrites sur JeuCP2.ml et début de documentation des types</w:t>
       </w:r>
     </w:p>
     <w:p>
@@ -544,13 +484,7 @@
         <w:jc w:val="both"/>
       </w:pPr>
       <w:r>
-        <w:t xml:space="preserve">Test : </w:t>
-      </w:r>
-      <w:r>
-        <w:t>Mélie,</w:t>
-      </w:r>
-      <w:r>
-        <w:t xml:space="preserve"> Louis</w:t>
+        <w:t>Test : Mélie, Louis</w:t>
       </w:r>
     </w:p>
     <w:p>
@@ -566,15 +500,12 @@
         <w:pStyle w:val="Paragraphedeliste"/>
         <w:numPr>
           <w:ilvl w:val="0"/>
-          <w:numId w:val="12"/>
+          <w:numId w:val="6"/>
         </w:numPr>
         <w:jc w:val="both"/>
       </w:pPr>
       <w:r>
-        <w:t>Dev :</w:t>
-      </w:r>
-      <w:r>
-        <w:t xml:space="preserve"> 2</w:t>
+        <w:t>Dev : 2</w:t>
       </w:r>
       <w:r>
         <w:rPr>
@@ -600,15 +531,12 @@
         <w:pStyle w:val="Paragraphedeliste"/>
         <w:numPr>
           <w:ilvl w:val="0"/>
-          <w:numId w:val="12"/>
+          <w:numId w:val="6"/>
         </w:numPr>
         <w:jc w:val="both"/>
       </w:pPr>
       <w:r>
-        <w:t>Test :</w:t>
-      </w:r>
-      <w:r>
-        <w:t xml:space="preserve"> test pour la question 6 et 7</w:t>
+        <w:t>Test : test pour la question 6 et 7</w:t>
       </w:r>
     </w:p>
     <w:p>
@@ -616,15 +544,12 @@
         <w:pStyle w:val="Paragraphedeliste"/>
         <w:numPr>
           <w:ilvl w:val="0"/>
-          <w:numId w:val="12"/>
+          <w:numId w:val="6"/>
         </w:numPr>
         <w:jc w:val="both"/>
       </w:pPr>
       <w:r>
-        <w:t>Intégrateur :</w:t>
-      </w:r>
-      <w:r>
-        <w:t xml:space="preserve"> Documentation à jour sur toutes les fonctions et types essentiels de jeuCP2.ml</w:t>
+        <w:t>Intégrateur : Documentation à jour sur toutes les fonctions et types essentiels de jeuCP2.ml</w:t>
       </w:r>
     </w:p>
     <w:p>
@@ -651,10 +576,7 @@
         <w:jc w:val="both"/>
       </w:pPr>
       <w:r>
-        <w:t>Intégrateur</w:t>
-      </w:r>
-      <w:r>
-        <w:t> : Mélie</w:t>
+        <w:t>Intégrateur : Mélie</w:t>
       </w:r>
     </w:p>
     <w:p>
@@ -686,15 +608,12 @@
         <w:pStyle w:val="Paragraphedeliste"/>
         <w:numPr>
           <w:ilvl w:val="0"/>
-          <w:numId w:val="13"/>
+          <w:numId w:val="7"/>
         </w:numPr>
         <w:jc w:val="both"/>
       </w:pPr>
       <w:r>
-        <w:t xml:space="preserve">Dev : </w:t>
-      </w:r>
-      <w:r>
-        <w:t>question 7.3</w:t>
+        <w:t>Dev : question 7.3</w:t>
       </w:r>
     </w:p>
     <w:p>
@@ -702,7 +621,7 @@
         <w:pStyle w:val="Paragraphedeliste"/>
         <w:numPr>
           <w:ilvl w:val="0"/>
-          <w:numId w:val="13"/>
+          <w:numId w:val="7"/>
         </w:numPr>
         <w:jc w:val="both"/>
         <w:rPr>
@@ -713,19 +632,7 @@
         <w:rPr>
           <w:lang w:val="en-US"/>
         </w:rPr>
-        <w:t xml:space="preserve">Test :  </w:t>
-      </w:r>
-      <w:r>
-        <w:rPr>
-          <w:lang w:val="en-US"/>
-        </w:rPr>
-        <w:t>color_choice, cur_s</w:t>
-      </w:r>
-      <w:r>
-        <w:rPr>
-          <w:lang w:val="en-US"/>
-        </w:rPr>
-        <w:t>hape_choice</w:t>
+        <w:t>Test :  color_choice, cur_shape_choice</w:t>
       </w:r>
     </w:p>
     <w:p>
@@ -733,7 +640,7 @@
         <w:pStyle w:val="Paragraphedeliste"/>
         <w:numPr>
           <w:ilvl w:val="0"/>
-          <w:numId w:val="13"/>
+          <w:numId w:val="7"/>
         </w:numPr>
         <w:jc w:val="both"/>
       </w:pPr>
@@ -744,23 +651,143 @@
         <w:t xml:space="preserve"> </w:t>
       </w:r>
       <w:r>
-        <w:t>Intégrateur : doc</w:t>
-      </w:r>
-      <w:r>
-        <w:t xml:space="preserve"> des test</w:t>
-      </w:r>
-      <w:r>
-        <w:t>s</w:t>
-      </w:r>
-      <w:r>
-        <w:t xml:space="preserve"> </w:t>
+        <w:t xml:space="preserve">Intégrateur : doc des tests </w:t>
+      </w:r>
+    </w:p>
+    <w:p>
+      <w:pPr>
+        <w:pStyle w:val="Paragraphedeliste"/>
+        <w:jc w:val="both"/>
+      </w:pPr>
+    </w:p>
+    <w:p>
+      <w:pPr>
+        <w:pStyle w:val="Paragraphedeliste"/>
+        <w:jc w:val="both"/>
+      </w:pPr>
+    </w:p>
+    <w:p>
+      <w:pPr>
+        <w:pStyle w:val="Paragraphedeliste"/>
+        <w:jc w:val="both"/>
+      </w:pPr>
+    </w:p>
+    <w:p>
+      <w:pPr>
+        <w:pStyle w:val="Paragraphedeliste"/>
+        <w:jc w:val="both"/>
+      </w:pPr>
+    </w:p>
+    <w:p>
+      <w:pPr>
+        <w:pStyle w:val="Paragraphedeliste"/>
+        <w:jc w:val="both"/>
+      </w:pPr>
+    </w:p>
+    <w:p>
+      <w:pPr>
+        <w:pStyle w:val="Paragraphedeliste"/>
+        <w:jc w:val="both"/>
+      </w:pPr>
+    </w:p>
+    <w:p>
+      <w:pPr>
+        <w:jc w:val="both"/>
+        <w:rPr>
+          <w:u w:val="single"/>
+        </w:rPr>
+      </w:pPr>
+      <w:r>
+        <w:rPr>
+          <w:u w:val="single"/>
+        </w:rPr>
+        <w:lastRenderedPageBreak/>
+        <w:t>Jeudi 30 mars 2023 :</w:t>
+      </w:r>
+    </w:p>
+    <w:p>
+      <w:pPr>
+        <w:jc w:val="both"/>
+      </w:pPr>
+      <w:r>
+        <w:t>Intégrateur : Nicolas</w:t>
+      </w:r>
+      <w:r>
+        <w:t>, mélie</w:t>
+      </w:r>
+    </w:p>
+    <w:p>
+      <w:pPr>
+        <w:jc w:val="both"/>
+      </w:pPr>
+      <w:r>
+        <w:t>Dev : Pierre et Nicolas</w:t>
+      </w:r>
+    </w:p>
+    <w:p>
+      <w:pPr>
+        <w:jc w:val="both"/>
+      </w:pPr>
+      <w:r>
+        <w:t>Test : Louis et Melie</w:t>
+      </w:r>
+    </w:p>
+    <w:p>
+      <w:pPr>
+        <w:jc w:val="both"/>
+      </w:pPr>
+      <w:r>
+        <w:t>Fait :</w:t>
+      </w:r>
+    </w:p>
+    <w:p>
+      <w:pPr>
+        <w:pStyle w:val="Paragraphedeliste"/>
+        <w:numPr>
+          <w:ilvl w:val="0"/>
+          <w:numId w:val="7"/>
+        </w:numPr>
+        <w:jc w:val="both"/>
+      </w:pPr>
+      <w:r>
+        <w:t xml:space="preserve">Dev : </w:t>
+      </w:r>
+      <w:r>
+        <w:t>fin fonction init play et début de la question 8</w:t>
+      </w:r>
+    </w:p>
+    <w:p>
+      <w:pPr>
+        <w:pStyle w:val="Paragraphedeliste"/>
+        <w:numPr>
+          <w:ilvl w:val="0"/>
+          <w:numId w:val="7"/>
+        </w:numPr>
+        <w:jc w:val="both"/>
+      </w:pPr>
+      <w:r>
+        <w:t>Test : …</w:t>
+      </w:r>
+    </w:p>
+    <w:p>
+      <w:pPr>
+        <w:pStyle w:val="Paragraphedeliste"/>
+        <w:numPr>
+          <w:ilvl w:val="0"/>
+          <w:numId w:val="7"/>
+        </w:numPr>
+        <w:jc w:val="both"/>
+      </w:pPr>
+      <w:r>
+        <w:t>Inté : mélie a fait la doc des test</w:t>
       </w:r>
     </w:p>
     <w:sectPr>
       <w:pgSz w:w="11906" w:h="16838"/>
-      <w:pgMar w:top="1417" w:right="1417" w:bottom="1417" w:left="1417" w:header="708" w:footer="708" w:gutter="0"/>
-      <w:cols w:space="708"/>
-      <w:docGrid w:linePitch="360"/>
+      <w:pgMar w:top="1417" w:right="1417" w:bottom="1417" w:left="1417" w:header="0" w:footer="0" w:gutter="0"/>
+      <w:cols w:space="720"/>
+      <w:formProt w:val="0"/>
+      <w:docGrid w:linePitch="360" w:charSpace="4096"/>
     </w:sectPr>
   </w:body>
 </w:document>
@@ -769,1512 +796,1130 @@
 <file path=word/numbering.xml><?xml version="1.0" encoding="utf-8"?>
 <w:numbering xmlns:wpc="http://schemas.microsoft.com/office/word/2010/wordprocessingCanvas" xmlns:cx="http://schemas.microsoft.com/office/drawing/2014/chartex" xmlns:cx1="http://schemas.microsoft.com/office/drawing/2015/9/8/chartex" xmlns:cx2="http://schemas.microsoft.com/office/drawing/2015/10/21/chartex" xmlns:cx3="http://schemas.microsoft.com/office/drawing/2016/5/9/chartex" xmlns:cx4="http://schemas.microsoft.com/office/drawing/2016/5/10/chartex" xmlns:cx5="http://schemas.microsoft.com/office/drawing/2016/5/11/chartex" xmlns:cx6="http://schemas.microsoft.com/office/drawing/2016/5/12/chartex" xmlns:cx7="http://schemas.microsoft.com/office/drawing/2016/5/13/chartex" xmlns:cx8="http://schemas.microsoft.com/office/drawing/2016/5/14/chartex" xmlns:mc="http://schemas.openxmlformats.org/markup-compatibility/2006" xmlns:aink="http://schemas.microsoft.com/office/drawing/2016/ink" xmlns:am3d="http://schemas.microsoft.com/office/drawing/2017/model3d" xmlns:o="urn:schemas-microsoft-com:office:office" xmlns:oel="http://schemas.microsoft.com/office/2019/extlst" xmlns:r="http://schemas.openxmlformats.org/officeDocument/2006/relationships" xmlns:m="http://schemas.openxmlformats.org/officeDocument/2006/math" xmlns:v="urn:schemas-microsoft-com:vml" xmlns:wp14="http://schemas.microsoft.com/office/word/2010/wordprocessingDrawing" xmlns:wp="http://schemas.openxmlformats.org/drawingml/2006/wordprocessingDrawing" xmlns:w10="urn:schemas-microsoft-com:office:word" xmlns:w="http://schemas.openxmlformats.org/wordprocessingml/2006/main" xmlns:w14="http://schemas.microsoft.com/office/word/2010/wordml" xmlns:w15="http://schemas.microsoft.com/office/word/2012/wordml" xmlns:w16cex="http://schemas.microsoft.com/office/word/2018/wordml/cex" xmlns:w16cid="http://schemas.microsoft.com/office/word/2016/wordml/cid" xmlns:w16="http://schemas.microsoft.com/office/word/2018/wordml" xmlns:w16sdtdh="http://schemas.microsoft.com/office/word/2020/wordml/sdtdatahash" xmlns:w16se="http://schemas.microsoft.com/office/word/2015/wordml/symex" xmlns:wpg="http://schemas.microsoft.com/office/word/2010/wordprocessingGroup" xmlns:wpi="http://schemas.microsoft.com/office/word/2010/wordprocessingInk" xmlns:wne="http://schemas.microsoft.com/office/word/2006/wordml" xmlns:wps="http://schemas.microsoft.com/office/word/2010/wordprocessingShape" mc:Ignorable="w14 w15 w16se w16cid w16 w16cex w16sdtdh wp14">
   <w:abstractNum w:abstractNumId="0" w15:restartNumberingAfterBreak="0">
-    <w:nsid w:val="0A440370"/>
-    <w:multiLevelType w:val="hybridMultilevel"/>
-    <w:tmpl w:val="2B6AFC9A"/>
-    <w:lvl w:ilvl="0" w:tplc="040C0001">
+    <w:nsid w:val="2AD56308"/>
+    <w:multiLevelType w:val="multilevel"/>
+    <w:tmpl w:val="E9202898"/>
+    <w:lvl w:ilvl="0">
       <w:start w:val="1"/>
       <w:numFmt w:val="bullet"/>
       <w:lvlText w:val=""/>
       <w:lvlJc w:val="left"/>
       <w:pPr>
+        <w:tabs>
+          <w:tab w:val="num" w:pos="0"/>
+        </w:tabs>
         <w:ind w:left="720" w:hanging="360"/>
       </w:pPr>
       <w:rPr>
-        <w:rFonts w:ascii="Symbol" w:hAnsi="Symbol" w:hint="default"/>
-      </w:rPr>
-    </w:lvl>
-    <w:lvl w:ilvl="1" w:tplc="040C0003" w:tentative="1">
+        <w:rFonts w:ascii="Symbol" w:hAnsi="Symbol" w:cs="Symbol" w:hint="default"/>
+      </w:rPr>
+    </w:lvl>
+    <w:lvl w:ilvl="1">
       <w:start w:val="1"/>
       <w:numFmt w:val="bullet"/>
       <w:lvlText w:val="o"/>
       <w:lvlJc w:val="left"/>
       <w:pPr>
+        <w:tabs>
+          <w:tab w:val="num" w:pos="0"/>
+        </w:tabs>
         <w:ind w:left="1440" w:hanging="360"/>
       </w:pPr>
       <w:rPr>
         <w:rFonts w:ascii="Courier New" w:hAnsi="Courier New" w:cs="Courier New" w:hint="default"/>
       </w:rPr>
     </w:lvl>
-    <w:lvl w:ilvl="2" w:tplc="040C0005" w:tentative="1">
+    <w:lvl w:ilvl="2">
       <w:start w:val="1"/>
       <w:numFmt w:val="bullet"/>
       <w:lvlText w:val=""/>
       <w:lvlJc w:val="left"/>
       <w:pPr>
+        <w:tabs>
+          <w:tab w:val="num" w:pos="0"/>
+        </w:tabs>
         <w:ind w:left="2160" w:hanging="360"/>
       </w:pPr>
       <w:rPr>
-        <w:rFonts w:ascii="Wingdings" w:hAnsi="Wingdings" w:hint="default"/>
-      </w:rPr>
-    </w:lvl>
-    <w:lvl w:ilvl="3" w:tplc="040C0001" w:tentative="1">
+        <w:rFonts w:ascii="Wingdings" w:hAnsi="Wingdings" w:cs="Wingdings" w:hint="default"/>
+      </w:rPr>
+    </w:lvl>
+    <w:lvl w:ilvl="3">
       <w:start w:val="1"/>
       <w:numFmt w:val="bullet"/>
       <w:lvlText w:val=""/>
       <w:lvlJc w:val="left"/>
       <w:pPr>
+        <w:tabs>
+          <w:tab w:val="num" w:pos="0"/>
+        </w:tabs>
         <w:ind w:left="2880" w:hanging="360"/>
       </w:pPr>
       <w:rPr>
-        <w:rFonts w:ascii="Symbol" w:hAnsi="Symbol" w:hint="default"/>
-      </w:rPr>
-    </w:lvl>
-    <w:lvl w:ilvl="4" w:tplc="040C0003" w:tentative="1">
+        <w:rFonts w:ascii="Symbol" w:hAnsi="Symbol" w:cs="Symbol" w:hint="default"/>
+      </w:rPr>
+    </w:lvl>
+    <w:lvl w:ilvl="4">
       <w:start w:val="1"/>
       <w:numFmt w:val="bullet"/>
       <w:lvlText w:val="o"/>
       <w:lvlJc w:val="left"/>
       <w:pPr>
+        <w:tabs>
+          <w:tab w:val="num" w:pos="0"/>
+        </w:tabs>
         <w:ind w:left="3600" w:hanging="360"/>
       </w:pPr>
       <w:rPr>
         <w:rFonts w:ascii="Courier New" w:hAnsi="Courier New" w:cs="Courier New" w:hint="default"/>
       </w:rPr>
     </w:lvl>
-    <w:lvl w:ilvl="5" w:tplc="040C0005" w:tentative="1">
+    <w:lvl w:ilvl="5">
       <w:start w:val="1"/>
       <w:numFmt w:val="bullet"/>
       <w:lvlText w:val=""/>
       <w:lvlJc w:val="left"/>
       <w:pPr>
+        <w:tabs>
+          <w:tab w:val="num" w:pos="0"/>
+        </w:tabs>
         <w:ind w:left="4320" w:hanging="360"/>
       </w:pPr>
       <w:rPr>
-        <w:rFonts w:ascii="Wingdings" w:hAnsi="Wingdings" w:hint="default"/>
-      </w:rPr>
-    </w:lvl>
-    <w:lvl w:ilvl="6" w:tplc="040C0001" w:tentative="1">
+        <w:rFonts w:ascii="Wingdings" w:hAnsi="Wingdings" w:cs="Wingdings" w:hint="default"/>
+      </w:rPr>
+    </w:lvl>
+    <w:lvl w:ilvl="6">
       <w:start w:val="1"/>
       <w:numFmt w:val="bullet"/>
       <w:lvlText w:val=""/>
       <w:lvlJc w:val="left"/>
       <w:pPr>
+        <w:tabs>
+          <w:tab w:val="num" w:pos="0"/>
+        </w:tabs>
         <w:ind w:left="5040" w:hanging="360"/>
       </w:pPr>
       <w:rPr>
-        <w:rFonts w:ascii="Symbol" w:hAnsi="Symbol" w:hint="default"/>
-      </w:rPr>
-    </w:lvl>
-    <w:lvl w:ilvl="7" w:tplc="040C0003" w:tentative="1">
+        <w:rFonts w:ascii="Symbol" w:hAnsi="Symbol" w:cs="Symbol" w:hint="default"/>
+      </w:rPr>
+    </w:lvl>
+    <w:lvl w:ilvl="7">
       <w:start w:val="1"/>
       <w:numFmt w:val="bullet"/>
       <w:lvlText w:val="o"/>
       <w:lvlJc w:val="left"/>
       <w:pPr>
+        <w:tabs>
+          <w:tab w:val="num" w:pos="0"/>
+        </w:tabs>
         <w:ind w:left="5760" w:hanging="360"/>
       </w:pPr>
       <w:rPr>
         <w:rFonts w:ascii="Courier New" w:hAnsi="Courier New" w:cs="Courier New" w:hint="default"/>
       </w:rPr>
     </w:lvl>
-    <w:lvl w:ilvl="8" w:tplc="040C0005" w:tentative="1">
+    <w:lvl w:ilvl="8">
       <w:start w:val="1"/>
       <w:numFmt w:val="bullet"/>
       <w:lvlText w:val=""/>
       <w:lvlJc w:val="left"/>
       <w:pPr>
+        <w:tabs>
+          <w:tab w:val="num" w:pos="0"/>
+        </w:tabs>
         <w:ind w:left="6480" w:hanging="360"/>
       </w:pPr>
       <w:rPr>
-        <w:rFonts w:ascii="Wingdings" w:hAnsi="Wingdings" w:hint="default"/>
+        <w:rFonts w:ascii="Wingdings" w:hAnsi="Wingdings" w:cs="Wingdings" w:hint="default"/>
       </w:rPr>
     </w:lvl>
   </w:abstractNum>
   <w:abstractNum w:abstractNumId="1" w15:restartNumberingAfterBreak="0">
-    <w:nsid w:val="1A7116DA"/>
-    <w:multiLevelType w:val="hybridMultilevel"/>
-    <w:tmpl w:val="C538789A"/>
-    <w:lvl w:ilvl="0" w:tplc="040C0001">
+    <w:nsid w:val="37422FCE"/>
+    <w:multiLevelType w:val="multilevel"/>
+    <w:tmpl w:val="50A064C6"/>
+    <w:lvl w:ilvl="0">
       <w:start w:val="1"/>
       <w:numFmt w:val="bullet"/>
       <w:lvlText w:val=""/>
       <w:lvlJc w:val="left"/>
       <w:pPr>
+        <w:tabs>
+          <w:tab w:val="num" w:pos="0"/>
+        </w:tabs>
         <w:ind w:left="720" w:hanging="360"/>
       </w:pPr>
       <w:rPr>
-        <w:rFonts w:ascii="Symbol" w:hAnsi="Symbol" w:hint="default"/>
-      </w:rPr>
-    </w:lvl>
-    <w:lvl w:ilvl="1" w:tplc="040C0003" w:tentative="1">
+        <w:rFonts w:ascii="Symbol" w:hAnsi="Symbol" w:cs="Symbol" w:hint="default"/>
+      </w:rPr>
+    </w:lvl>
+    <w:lvl w:ilvl="1">
       <w:start w:val="1"/>
       <w:numFmt w:val="bullet"/>
       <w:lvlText w:val="o"/>
       <w:lvlJc w:val="left"/>
       <w:pPr>
+        <w:tabs>
+          <w:tab w:val="num" w:pos="0"/>
+        </w:tabs>
         <w:ind w:left="1440" w:hanging="360"/>
       </w:pPr>
       <w:rPr>
         <w:rFonts w:ascii="Courier New" w:hAnsi="Courier New" w:cs="Courier New" w:hint="default"/>
       </w:rPr>
     </w:lvl>
-    <w:lvl w:ilvl="2" w:tplc="040C0005" w:tentative="1">
+    <w:lvl w:ilvl="2">
       <w:start w:val="1"/>
       <w:numFmt w:val="bullet"/>
       <w:lvlText w:val=""/>
       <w:lvlJc w:val="left"/>
       <w:pPr>
+        <w:tabs>
+          <w:tab w:val="num" w:pos="0"/>
+        </w:tabs>
         <w:ind w:left="2160" w:hanging="360"/>
       </w:pPr>
       <w:rPr>
-        <w:rFonts w:ascii="Wingdings" w:hAnsi="Wingdings" w:hint="default"/>
-      </w:rPr>
-    </w:lvl>
-    <w:lvl w:ilvl="3" w:tplc="040C0001" w:tentative="1">
+        <w:rFonts w:ascii="Wingdings" w:hAnsi="Wingdings" w:cs="Wingdings" w:hint="default"/>
+      </w:rPr>
+    </w:lvl>
+    <w:lvl w:ilvl="3">
       <w:start w:val="1"/>
       <w:numFmt w:val="bullet"/>
       <w:lvlText w:val=""/>
       <w:lvlJc w:val="left"/>
       <w:pPr>
+        <w:tabs>
+          <w:tab w:val="num" w:pos="0"/>
+        </w:tabs>
         <w:ind w:left="2880" w:hanging="360"/>
       </w:pPr>
       <w:rPr>
-        <w:rFonts w:ascii="Symbol" w:hAnsi="Symbol" w:hint="default"/>
-      </w:rPr>
-    </w:lvl>
-    <w:lvl w:ilvl="4" w:tplc="040C0003" w:tentative="1">
+        <w:rFonts w:ascii="Symbol" w:hAnsi="Symbol" w:cs="Symbol" w:hint="default"/>
+      </w:rPr>
+    </w:lvl>
+    <w:lvl w:ilvl="4">
       <w:start w:val="1"/>
       <w:numFmt w:val="bullet"/>
       <w:lvlText w:val="o"/>
       <w:lvlJc w:val="left"/>
       <w:pPr>
+        <w:tabs>
+          <w:tab w:val="num" w:pos="0"/>
+        </w:tabs>
         <w:ind w:left="3600" w:hanging="360"/>
       </w:pPr>
       <w:rPr>
         <w:rFonts w:ascii="Courier New" w:hAnsi="Courier New" w:cs="Courier New" w:hint="default"/>
       </w:rPr>
     </w:lvl>
-    <w:lvl w:ilvl="5" w:tplc="040C0005" w:tentative="1">
+    <w:lvl w:ilvl="5">
       <w:start w:val="1"/>
       <w:numFmt w:val="bullet"/>
       <w:lvlText w:val=""/>
       <w:lvlJc w:val="left"/>
       <w:pPr>
+        <w:tabs>
+          <w:tab w:val="num" w:pos="0"/>
+        </w:tabs>
         <w:ind w:left="4320" w:hanging="360"/>
       </w:pPr>
       <w:rPr>
-        <w:rFonts w:ascii="Wingdings" w:hAnsi="Wingdings" w:hint="default"/>
-      </w:rPr>
-    </w:lvl>
-    <w:lvl w:ilvl="6" w:tplc="040C0001" w:tentative="1">
+        <w:rFonts w:ascii="Wingdings" w:hAnsi="Wingdings" w:cs="Wingdings" w:hint="default"/>
+      </w:rPr>
+    </w:lvl>
+    <w:lvl w:ilvl="6">
       <w:start w:val="1"/>
       <w:numFmt w:val="bullet"/>
       <w:lvlText w:val=""/>
       <w:lvlJc w:val="left"/>
       <w:pPr>
+        <w:tabs>
+          <w:tab w:val="num" w:pos="0"/>
+        </w:tabs>
         <w:ind w:left="5040" w:hanging="360"/>
       </w:pPr>
       <w:rPr>
-        <w:rFonts w:ascii="Symbol" w:hAnsi="Symbol" w:hint="default"/>
-      </w:rPr>
-    </w:lvl>
-    <w:lvl w:ilvl="7" w:tplc="040C0003" w:tentative="1">
+        <w:rFonts w:ascii="Symbol" w:hAnsi="Symbol" w:cs="Symbol" w:hint="default"/>
+      </w:rPr>
+    </w:lvl>
+    <w:lvl w:ilvl="7">
       <w:start w:val="1"/>
       <w:numFmt w:val="bullet"/>
       <w:lvlText w:val="o"/>
       <w:lvlJc w:val="left"/>
       <w:pPr>
+        <w:tabs>
+          <w:tab w:val="num" w:pos="0"/>
+        </w:tabs>
         <w:ind w:left="5760" w:hanging="360"/>
       </w:pPr>
       <w:rPr>
         <w:rFonts w:ascii="Courier New" w:hAnsi="Courier New" w:cs="Courier New" w:hint="default"/>
       </w:rPr>
     </w:lvl>
-    <w:lvl w:ilvl="8" w:tplc="040C0005" w:tentative="1">
+    <w:lvl w:ilvl="8">
       <w:start w:val="1"/>
       <w:numFmt w:val="bullet"/>
       <w:lvlText w:val=""/>
       <w:lvlJc w:val="left"/>
       <w:pPr>
+        <w:tabs>
+          <w:tab w:val="num" w:pos="0"/>
+        </w:tabs>
         <w:ind w:left="6480" w:hanging="360"/>
       </w:pPr>
       <w:rPr>
-        <w:rFonts w:ascii="Wingdings" w:hAnsi="Wingdings" w:hint="default"/>
+        <w:rFonts w:ascii="Wingdings" w:hAnsi="Wingdings" w:cs="Wingdings" w:hint="default"/>
       </w:rPr>
     </w:lvl>
   </w:abstractNum>
   <w:abstractNum w:abstractNumId="2" w15:restartNumberingAfterBreak="0">
-    <w:nsid w:val="3DC202C5"/>
-    <w:multiLevelType w:val="hybridMultilevel"/>
-    <w:tmpl w:val="EEE67590"/>
-    <w:lvl w:ilvl="0" w:tplc="040C0001">
+    <w:nsid w:val="47A42137"/>
+    <w:multiLevelType w:val="multilevel"/>
+    <w:tmpl w:val="DF8A57E0"/>
+    <w:lvl w:ilvl="0">
       <w:start w:val="1"/>
       <w:numFmt w:val="bullet"/>
       <w:lvlText w:val=""/>
       <w:lvlJc w:val="left"/>
       <w:pPr>
+        <w:tabs>
+          <w:tab w:val="num" w:pos="0"/>
+        </w:tabs>
         <w:ind w:left="720" w:hanging="360"/>
       </w:pPr>
       <w:rPr>
-        <w:rFonts w:ascii="Symbol" w:hAnsi="Symbol" w:hint="default"/>
-      </w:rPr>
-    </w:lvl>
-    <w:lvl w:ilvl="1" w:tplc="040C0003" w:tentative="1">
+        <w:rFonts w:ascii="Symbol" w:hAnsi="Symbol" w:cs="Symbol" w:hint="default"/>
+      </w:rPr>
+    </w:lvl>
+    <w:lvl w:ilvl="1">
       <w:start w:val="1"/>
       <w:numFmt w:val="bullet"/>
       <w:lvlText w:val="o"/>
       <w:lvlJc w:val="left"/>
       <w:pPr>
+        <w:tabs>
+          <w:tab w:val="num" w:pos="0"/>
+        </w:tabs>
         <w:ind w:left="1440" w:hanging="360"/>
       </w:pPr>
       <w:rPr>
         <w:rFonts w:ascii="Courier New" w:hAnsi="Courier New" w:cs="Courier New" w:hint="default"/>
       </w:rPr>
     </w:lvl>
-    <w:lvl w:ilvl="2" w:tplc="040C0005" w:tentative="1">
+    <w:lvl w:ilvl="2">
       <w:start w:val="1"/>
       <w:numFmt w:val="bullet"/>
       <w:lvlText w:val=""/>
       <w:lvlJc w:val="left"/>
       <w:pPr>
+        <w:tabs>
+          <w:tab w:val="num" w:pos="0"/>
+        </w:tabs>
         <w:ind w:left="2160" w:hanging="360"/>
       </w:pPr>
       <w:rPr>
-        <w:rFonts w:ascii="Wingdings" w:hAnsi="Wingdings" w:hint="default"/>
-      </w:rPr>
-    </w:lvl>
-    <w:lvl w:ilvl="3" w:tplc="040C0001" w:tentative="1">
+        <w:rFonts w:ascii="Wingdings" w:hAnsi="Wingdings" w:cs="Wingdings" w:hint="default"/>
+      </w:rPr>
+    </w:lvl>
+    <w:lvl w:ilvl="3">
       <w:start w:val="1"/>
       <w:numFmt w:val="bullet"/>
       <w:lvlText w:val=""/>
       <w:lvlJc w:val="left"/>
       <w:pPr>
+        <w:tabs>
+          <w:tab w:val="num" w:pos="0"/>
+        </w:tabs>
         <w:ind w:left="2880" w:hanging="360"/>
       </w:pPr>
       <w:rPr>
-        <w:rFonts w:ascii="Symbol" w:hAnsi="Symbol" w:hint="default"/>
-      </w:rPr>
-    </w:lvl>
-    <w:lvl w:ilvl="4" w:tplc="040C0003" w:tentative="1">
+        <w:rFonts w:ascii="Symbol" w:hAnsi="Symbol" w:cs="Symbol" w:hint="default"/>
+      </w:rPr>
+    </w:lvl>
+    <w:lvl w:ilvl="4">
       <w:start w:val="1"/>
       <w:numFmt w:val="bullet"/>
       <w:lvlText w:val="o"/>
       <w:lvlJc w:val="left"/>
       <w:pPr>
+        <w:tabs>
+          <w:tab w:val="num" w:pos="0"/>
+        </w:tabs>
         <w:ind w:left="3600" w:hanging="360"/>
       </w:pPr>
       <w:rPr>
         <w:rFonts w:ascii="Courier New" w:hAnsi="Courier New" w:cs="Courier New" w:hint="default"/>
       </w:rPr>
     </w:lvl>
-    <w:lvl w:ilvl="5" w:tplc="040C0005" w:tentative="1">
+    <w:lvl w:ilvl="5">
       <w:start w:val="1"/>
       <w:numFmt w:val="bullet"/>
       <w:lvlText w:val=""/>
       <w:lvlJc w:val="left"/>
       <w:pPr>
+        <w:tabs>
+          <w:tab w:val="num" w:pos="0"/>
+        </w:tabs>
         <w:ind w:left="4320" w:hanging="360"/>
       </w:pPr>
       <w:rPr>
-        <w:rFonts w:ascii="Wingdings" w:hAnsi="Wingdings" w:hint="default"/>
-      </w:rPr>
-    </w:lvl>
-    <w:lvl w:ilvl="6" w:tplc="040C0001" w:tentative="1">
+        <w:rFonts w:ascii="Wingdings" w:hAnsi="Wingdings" w:cs="Wingdings" w:hint="default"/>
+      </w:rPr>
+    </w:lvl>
+    <w:lvl w:ilvl="6">
       <w:start w:val="1"/>
       <w:numFmt w:val="bullet"/>
       <w:lvlText w:val=""/>
       <w:lvlJc w:val="left"/>
       <w:pPr>
+        <w:tabs>
+          <w:tab w:val="num" w:pos="0"/>
+        </w:tabs>
         <w:ind w:left="5040" w:hanging="360"/>
       </w:pPr>
       <w:rPr>
-        <w:rFonts w:ascii="Symbol" w:hAnsi="Symbol" w:hint="default"/>
-      </w:rPr>
-    </w:lvl>
-    <w:lvl w:ilvl="7" w:tplc="040C0003" w:tentative="1">
+        <w:rFonts w:ascii="Symbol" w:hAnsi="Symbol" w:cs="Symbol" w:hint="default"/>
+      </w:rPr>
+    </w:lvl>
+    <w:lvl w:ilvl="7">
       <w:start w:val="1"/>
       <w:numFmt w:val="bullet"/>
       <w:lvlText w:val="o"/>
       <w:lvlJc w:val="left"/>
       <w:pPr>
+        <w:tabs>
+          <w:tab w:val="num" w:pos="0"/>
+        </w:tabs>
         <w:ind w:left="5760" w:hanging="360"/>
       </w:pPr>
       <w:rPr>
         <w:rFonts w:ascii="Courier New" w:hAnsi="Courier New" w:cs="Courier New" w:hint="default"/>
       </w:rPr>
     </w:lvl>
-    <w:lvl w:ilvl="8" w:tplc="040C0005" w:tentative="1">
+    <w:lvl w:ilvl="8">
       <w:start w:val="1"/>
       <w:numFmt w:val="bullet"/>
       <w:lvlText w:val=""/>
       <w:lvlJc w:val="left"/>
       <w:pPr>
+        <w:tabs>
+          <w:tab w:val="num" w:pos="0"/>
+        </w:tabs>
         <w:ind w:left="6480" w:hanging="360"/>
       </w:pPr>
       <w:rPr>
-        <w:rFonts w:ascii="Wingdings" w:hAnsi="Wingdings" w:hint="default"/>
+        <w:rFonts w:ascii="Wingdings" w:hAnsi="Wingdings" w:cs="Wingdings" w:hint="default"/>
       </w:rPr>
     </w:lvl>
   </w:abstractNum>
   <w:abstractNum w:abstractNumId="3" w15:restartNumberingAfterBreak="0">
-    <w:nsid w:val="42DC43B1"/>
-    <w:multiLevelType w:val="hybridMultilevel"/>
-    <w:tmpl w:val="28D251DC"/>
-    <w:lvl w:ilvl="0" w:tplc="040C0001">
+    <w:nsid w:val="48C60FC7"/>
+    <w:multiLevelType w:val="multilevel"/>
+    <w:tmpl w:val="E5E400BA"/>
+    <w:lvl w:ilvl="0">
       <w:start w:val="1"/>
       <w:numFmt w:val="bullet"/>
       <w:lvlText w:val=""/>
       <w:lvlJc w:val="left"/>
       <w:pPr>
+        <w:tabs>
+          <w:tab w:val="num" w:pos="0"/>
+        </w:tabs>
         <w:ind w:left="720" w:hanging="360"/>
       </w:pPr>
       <w:rPr>
-        <w:rFonts w:ascii="Symbol" w:hAnsi="Symbol" w:hint="default"/>
-      </w:rPr>
-    </w:lvl>
-    <w:lvl w:ilvl="1" w:tplc="040C0003" w:tentative="1">
+        <w:rFonts w:ascii="Symbol" w:hAnsi="Symbol" w:cs="Symbol" w:hint="default"/>
+      </w:rPr>
+    </w:lvl>
+    <w:lvl w:ilvl="1">
       <w:start w:val="1"/>
       <w:numFmt w:val="bullet"/>
       <w:lvlText w:val="o"/>
       <w:lvlJc w:val="left"/>
       <w:pPr>
+        <w:tabs>
+          <w:tab w:val="num" w:pos="0"/>
+        </w:tabs>
         <w:ind w:left="1440" w:hanging="360"/>
       </w:pPr>
       <w:rPr>
         <w:rFonts w:ascii="Courier New" w:hAnsi="Courier New" w:cs="Courier New" w:hint="default"/>
       </w:rPr>
     </w:lvl>
-    <w:lvl w:ilvl="2" w:tplc="040C0005" w:tentative="1">
+    <w:lvl w:ilvl="2">
       <w:start w:val="1"/>
       <w:numFmt w:val="bullet"/>
       <w:lvlText w:val=""/>
       <w:lvlJc w:val="left"/>
       <w:pPr>
+        <w:tabs>
+          <w:tab w:val="num" w:pos="0"/>
+        </w:tabs>
         <w:ind w:left="2160" w:hanging="360"/>
       </w:pPr>
       <w:rPr>
-        <w:rFonts w:ascii="Wingdings" w:hAnsi="Wingdings" w:hint="default"/>
-      </w:rPr>
-    </w:lvl>
-    <w:lvl w:ilvl="3" w:tplc="040C0001" w:tentative="1">
+        <w:rFonts w:ascii="Wingdings" w:hAnsi="Wingdings" w:cs="Wingdings" w:hint="default"/>
+      </w:rPr>
+    </w:lvl>
+    <w:lvl w:ilvl="3">
       <w:start w:val="1"/>
       <w:numFmt w:val="bullet"/>
       <w:lvlText w:val=""/>
       <w:lvlJc w:val="left"/>
       <w:pPr>
+        <w:tabs>
+          <w:tab w:val="num" w:pos="0"/>
+        </w:tabs>
         <w:ind w:left="2880" w:hanging="360"/>
       </w:pPr>
       <w:rPr>
-        <w:rFonts w:ascii="Symbol" w:hAnsi="Symbol" w:hint="default"/>
-      </w:rPr>
-    </w:lvl>
-    <w:lvl w:ilvl="4" w:tplc="040C0003" w:tentative="1">
+        <w:rFonts w:ascii="Symbol" w:hAnsi="Symbol" w:cs="Symbol" w:hint="default"/>
+      </w:rPr>
+    </w:lvl>
+    <w:lvl w:ilvl="4">
       <w:start w:val="1"/>
       <w:numFmt w:val="bullet"/>
       <w:lvlText w:val="o"/>
       <w:lvlJc w:val="left"/>
       <w:pPr>
+        <w:tabs>
+          <w:tab w:val="num" w:pos="0"/>
+        </w:tabs>
         <w:ind w:left="3600" w:hanging="360"/>
       </w:pPr>
       <w:rPr>
         <w:rFonts w:ascii="Courier New" w:hAnsi="Courier New" w:cs="Courier New" w:hint="default"/>
       </w:rPr>
     </w:lvl>
-    <w:lvl w:ilvl="5" w:tplc="040C0005" w:tentative="1">
+    <w:lvl w:ilvl="5">
       <w:start w:val="1"/>
       <w:numFmt w:val="bullet"/>
       <w:lvlText w:val=""/>
       <w:lvlJc w:val="left"/>
       <w:pPr>
+        <w:tabs>
+          <w:tab w:val="num" w:pos="0"/>
+        </w:tabs>
         <w:ind w:left="4320" w:hanging="360"/>
       </w:pPr>
       <w:rPr>
-        <w:rFonts w:ascii="Wingdings" w:hAnsi="Wingdings" w:hint="default"/>
-      </w:rPr>
-    </w:lvl>
-    <w:lvl w:ilvl="6" w:tplc="040C0001" w:tentative="1">
+        <w:rFonts w:ascii="Wingdings" w:hAnsi="Wingdings" w:cs="Wingdings" w:hint="default"/>
+      </w:rPr>
+    </w:lvl>
+    <w:lvl w:ilvl="6">
       <w:start w:val="1"/>
       <w:numFmt w:val="bullet"/>
       <w:lvlText w:val=""/>
       <w:lvlJc w:val="left"/>
       <w:pPr>
+        <w:tabs>
+          <w:tab w:val="num" w:pos="0"/>
+        </w:tabs>
         <w:ind w:left="5040" w:hanging="360"/>
       </w:pPr>
       <w:rPr>
-        <w:rFonts w:ascii="Symbol" w:hAnsi="Symbol" w:hint="default"/>
-      </w:rPr>
-    </w:lvl>
-    <w:lvl w:ilvl="7" w:tplc="040C0003" w:tentative="1">
+        <w:rFonts w:ascii="Symbol" w:hAnsi="Symbol" w:cs="Symbol" w:hint="default"/>
+      </w:rPr>
+    </w:lvl>
+    <w:lvl w:ilvl="7">
       <w:start w:val="1"/>
       <w:numFmt w:val="bullet"/>
       <w:lvlText w:val="o"/>
       <w:lvlJc w:val="left"/>
       <w:pPr>
+        <w:tabs>
+          <w:tab w:val="num" w:pos="0"/>
+        </w:tabs>
         <w:ind w:left="5760" w:hanging="360"/>
       </w:pPr>
       <w:rPr>
         <w:rFonts w:ascii="Courier New" w:hAnsi="Courier New" w:cs="Courier New" w:hint="default"/>
       </w:rPr>
     </w:lvl>
-    <w:lvl w:ilvl="8" w:tplc="040C0005" w:tentative="1">
+    <w:lvl w:ilvl="8">
       <w:start w:val="1"/>
       <w:numFmt w:val="bullet"/>
       <w:lvlText w:val=""/>
       <w:lvlJc w:val="left"/>
       <w:pPr>
+        <w:tabs>
+          <w:tab w:val="num" w:pos="0"/>
+        </w:tabs>
         <w:ind w:left="6480" w:hanging="360"/>
       </w:pPr>
       <w:rPr>
-        <w:rFonts w:ascii="Wingdings" w:hAnsi="Wingdings" w:hint="default"/>
+        <w:rFonts w:ascii="Wingdings" w:hAnsi="Wingdings" w:cs="Wingdings" w:hint="default"/>
       </w:rPr>
     </w:lvl>
   </w:abstractNum>
   <w:abstractNum w:abstractNumId="4" w15:restartNumberingAfterBreak="0">
-    <w:nsid w:val="47846880"/>
-    <w:multiLevelType w:val="hybridMultilevel"/>
-    <w:tmpl w:val="65B0A3DE"/>
-    <w:lvl w:ilvl="0" w:tplc="040C0001">
-      <w:start w:val="1"/>
-      <w:numFmt w:val="bullet"/>
-      <w:lvlText w:val=""/>
-      <w:lvlJc w:val="left"/>
-      <w:pPr>
-        <w:ind w:left="720" w:hanging="360"/>
-      </w:pPr>
-      <w:rPr>
-        <w:rFonts w:ascii="Symbol" w:hAnsi="Symbol" w:hint="default"/>
-      </w:rPr>
-    </w:lvl>
-    <w:lvl w:ilvl="1" w:tplc="040C0003" w:tentative="1">
-      <w:start w:val="1"/>
-      <w:numFmt w:val="bullet"/>
-      <w:lvlText w:val="o"/>
-      <w:lvlJc w:val="left"/>
-      <w:pPr>
-        <w:ind w:left="1440" w:hanging="360"/>
-      </w:pPr>
-      <w:rPr>
-        <w:rFonts w:ascii="Courier New" w:hAnsi="Courier New" w:cs="Courier New" w:hint="default"/>
-      </w:rPr>
-    </w:lvl>
-    <w:lvl w:ilvl="2" w:tplc="040C0005" w:tentative="1">
-      <w:start w:val="1"/>
-      <w:numFmt w:val="bullet"/>
-      <w:lvlText w:val=""/>
-      <w:lvlJc w:val="left"/>
-      <w:pPr>
-        <w:ind w:left="2160" w:hanging="360"/>
-      </w:pPr>
-      <w:rPr>
-        <w:rFonts w:ascii="Wingdings" w:hAnsi="Wingdings" w:hint="default"/>
-      </w:rPr>
-    </w:lvl>
-    <w:lvl w:ilvl="3" w:tplc="040C0001" w:tentative="1">
-      <w:start w:val="1"/>
-      <w:numFmt w:val="bullet"/>
-      <w:lvlText w:val=""/>
-      <w:lvlJc w:val="left"/>
-      <w:pPr>
-        <w:ind w:left="2880" w:hanging="360"/>
-      </w:pPr>
-      <w:rPr>
-        <w:rFonts w:ascii="Symbol" w:hAnsi="Symbol" w:hint="default"/>
-      </w:rPr>
-    </w:lvl>
-    <w:lvl w:ilvl="4" w:tplc="040C0003" w:tentative="1">
-      <w:start w:val="1"/>
-      <w:numFmt w:val="bullet"/>
-      <w:lvlText w:val="o"/>
-      <w:lvlJc w:val="left"/>
-      <w:pPr>
-        <w:ind w:left="3600" w:hanging="360"/>
-      </w:pPr>
-      <w:rPr>
-        <w:rFonts w:ascii="Courier New" w:hAnsi="Courier New" w:cs="Courier New" w:hint="default"/>
-      </w:rPr>
-    </w:lvl>
-    <w:lvl w:ilvl="5" w:tplc="040C0005" w:tentative="1">
-      <w:start w:val="1"/>
-      <w:numFmt w:val="bullet"/>
-      <w:lvlText w:val=""/>
-      <w:lvlJc w:val="left"/>
-      <w:pPr>
-        <w:ind w:left="4320" w:hanging="360"/>
-      </w:pPr>
-      <w:rPr>
-        <w:rFonts w:ascii="Wingdings" w:hAnsi="Wingdings" w:hint="default"/>
-      </w:rPr>
-    </w:lvl>
-    <w:lvl w:ilvl="6" w:tplc="040C0001" w:tentative="1">
-      <w:start w:val="1"/>
-      <w:numFmt w:val="bullet"/>
-      <w:lvlText w:val=""/>
-      <w:lvlJc w:val="left"/>
-      <w:pPr>
-        <w:ind w:left="5040" w:hanging="360"/>
-      </w:pPr>
-      <w:rPr>
-        <w:rFonts w:ascii="Symbol" w:hAnsi="Symbol" w:hint="default"/>
-      </w:rPr>
-    </w:lvl>
-    <w:lvl w:ilvl="7" w:tplc="040C0003" w:tentative="1">
-      <w:start w:val="1"/>
-      <w:numFmt w:val="bullet"/>
-      <w:lvlText w:val="o"/>
-      <w:lvlJc w:val="left"/>
-      <w:pPr>
-        <w:ind w:left="5760" w:hanging="360"/>
-      </w:pPr>
-      <w:rPr>
-        <w:rFonts w:ascii="Courier New" w:hAnsi="Courier New" w:cs="Courier New" w:hint="default"/>
-      </w:rPr>
-    </w:lvl>
-    <w:lvl w:ilvl="8" w:tplc="040C0005" w:tentative="1">
-      <w:start w:val="1"/>
-      <w:numFmt w:val="bullet"/>
-      <w:lvlText w:val=""/>
-      <w:lvlJc w:val="left"/>
-      <w:pPr>
-        <w:ind w:left="6480" w:hanging="360"/>
-      </w:pPr>
-      <w:rPr>
-        <w:rFonts w:ascii="Wingdings" w:hAnsi="Wingdings" w:hint="default"/>
-      </w:rPr>
+    <w:nsid w:val="4FE53CB4"/>
+    <w:multiLevelType w:val="multilevel"/>
+    <w:tmpl w:val="FE385F20"/>
+    <w:lvl w:ilvl="0">
+      <w:start w:val="1"/>
+      <w:numFmt w:val="none"/>
+      <w:suff w:val="nothing"/>
+      <w:lvlText w:val=""/>
+      <w:lvlJc w:val="left"/>
+      <w:pPr>
+        <w:tabs>
+          <w:tab w:val="num" w:pos="0"/>
+        </w:tabs>
+        <w:ind w:left="0" w:firstLine="0"/>
+      </w:pPr>
+    </w:lvl>
+    <w:lvl w:ilvl="1">
+      <w:start w:val="1"/>
+      <w:numFmt w:val="none"/>
+      <w:suff w:val="nothing"/>
+      <w:lvlText w:val=""/>
+      <w:lvlJc w:val="left"/>
+      <w:pPr>
+        <w:tabs>
+          <w:tab w:val="num" w:pos="0"/>
+        </w:tabs>
+        <w:ind w:left="0" w:firstLine="0"/>
+      </w:pPr>
+    </w:lvl>
+    <w:lvl w:ilvl="2">
+      <w:start w:val="1"/>
+      <w:numFmt w:val="none"/>
+      <w:suff w:val="nothing"/>
+      <w:lvlText w:val=""/>
+      <w:lvlJc w:val="left"/>
+      <w:pPr>
+        <w:tabs>
+          <w:tab w:val="num" w:pos="0"/>
+        </w:tabs>
+        <w:ind w:left="0" w:firstLine="0"/>
+      </w:pPr>
+    </w:lvl>
+    <w:lvl w:ilvl="3">
+      <w:start w:val="1"/>
+      <w:numFmt w:val="none"/>
+      <w:suff w:val="nothing"/>
+      <w:lvlText w:val=""/>
+      <w:lvlJc w:val="left"/>
+      <w:pPr>
+        <w:tabs>
+          <w:tab w:val="num" w:pos="0"/>
+        </w:tabs>
+        <w:ind w:left="0" w:firstLine="0"/>
+      </w:pPr>
+    </w:lvl>
+    <w:lvl w:ilvl="4">
+      <w:start w:val="1"/>
+      <w:numFmt w:val="none"/>
+      <w:suff w:val="nothing"/>
+      <w:lvlText w:val=""/>
+      <w:lvlJc w:val="left"/>
+      <w:pPr>
+        <w:tabs>
+          <w:tab w:val="num" w:pos="0"/>
+        </w:tabs>
+        <w:ind w:left="0" w:firstLine="0"/>
+      </w:pPr>
+    </w:lvl>
+    <w:lvl w:ilvl="5">
+      <w:start w:val="1"/>
+      <w:numFmt w:val="none"/>
+      <w:suff w:val="nothing"/>
+      <w:lvlText w:val=""/>
+      <w:lvlJc w:val="left"/>
+      <w:pPr>
+        <w:tabs>
+          <w:tab w:val="num" w:pos="0"/>
+        </w:tabs>
+        <w:ind w:left="0" w:firstLine="0"/>
+      </w:pPr>
+    </w:lvl>
+    <w:lvl w:ilvl="6">
+      <w:start w:val="1"/>
+      <w:numFmt w:val="none"/>
+      <w:suff w:val="nothing"/>
+      <w:lvlText w:val=""/>
+      <w:lvlJc w:val="left"/>
+      <w:pPr>
+        <w:tabs>
+          <w:tab w:val="num" w:pos="0"/>
+        </w:tabs>
+        <w:ind w:left="0" w:firstLine="0"/>
+      </w:pPr>
+    </w:lvl>
+    <w:lvl w:ilvl="7">
+      <w:start w:val="1"/>
+      <w:numFmt w:val="none"/>
+      <w:suff w:val="nothing"/>
+      <w:lvlText w:val=""/>
+      <w:lvlJc w:val="left"/>
+      <w:pPr>
+        <w:tabs>
+          <w:tab w:val="num" w:pos="0"/>
+        </w:tabs>
+        <w:ind w:left="0" w:firstLine="0"/>
+      </w:pPr>
+    </w:lvl>
+    <w:lvl w:ilvl="8">
+      <w:start w:val="1"/>
+      <w:numFmt w:val="none"/>
+      <w:suff w:val="nothing"/>
+      <w:lvlText w:val=""/>
+      <w:lvlJc w:val="left"/>
+      <w:pPr>
+        <w:tabs>
+          <w:tab w:val="num" w:pos="0"/>
+        </w:tabs>
+        <w:ind w:left="0" w:firstLine="0"/>
+      </w:pPr>
     </w:lvl>
   </w:abstractNum>
   <w:abstractNum w:abstractNumId="5" w15:restartNumberingAfterBreak="0">
-    <w:nsid w:val="49743298"/>
-    <w:multiLevelType w:val="hybridMultilevel"/>
-    <w:tmpl w:val="53FEB796"/>
-    <w:lvl w:ilvl="0" w:tplc="040C0001">
+    <w:nsid w:val="57F9285A"/>
+    <w:multiLevelType w:val="multilevel"/>
+    <w:tmpl w:val="99284242"/>
+    <w:lvl w:ilvl="0">
       <w:start w:val="1"/>
       <w:numFmt w:val="bullet"/>
       <w:lvlText w:val=""/>
       <w:lvlJc w:val="left"/>
       <w:pPr>
+        <w:tabs>
+          <w:tab w:val="num" w:pos="0"/>
+        </w:tabs>
         <w:ind w:left="720" w:hanging="360"/>
       </w:pPr>
       <w:rPr>
-        <w:rFonts w:ascii="Symbol" w:hAnsi="Symbol" w:hint="default"/>
-      </w:rPr>
-    </w:lvl>
-    <w:lvl w:ilvl="1" w:tplc="040C0003" w:tentative="1">
+        <w:rFonts w:ascii="Symbol" w:hAnsi="Symbol" w:cs="Symbol" w:hint="default"/>
+      </w:rPr>
+    </w:lvl>
+    <w:lvl w:ilvl="1">
       <w:start w:val="1"/>
       <w:numFmt w:val="bullet"/>
       <w:lvlText w:val="o"/>
       <w:lvlJc w:val="left"/>
       <w:pPr>
+        <w:tabs>
+          <w:tab w:val="num" w:pos="0"/>
+        </w:tabs>
         <w:ind w:left="1440" w:hanging="360"/>
       </w:pPr>
       <w:rPr>
         <w:rFonts w:ascii="Courier New" w:hAnsi="Courier New" w:cs="Courier New" w:hint="default"/>
       </w:rPr>
     </w:lvl>
-    <w:lvl w:ilvl="2" w:tplc="040C0005" w:tentative="1">
+    <w:lvl w:ilvl="2">
       <w:start w:val="1"/>
       <w:numFmt w:val="bullet"/>
       <w:lvlText w:val=""/>
       <w:lvlJc w:val="left"/>
       <w:pPr>
+        <w:tabs>
+          <w:tab w:val="num" w:pos="0"/>
+        </w:tabs>
         <w:ind w:left="2160" w:hanging="360"/>
       </w:pPr>
       <w:rPr>
-        <w:rFonts w:ascii="Wingdings" w:hAnsi="Wingdings" w:hint="default"/>
-      </w:rPr>
-    </w:lvl>
-    <w:lvl w:ilvl="3" w:tplc="040C0001" w:tentative="1">
+        <w:rFonts w:ascii="Wingdings" w:hAnsi="Wingdings" w:cs="Wingdings" w:hint="default"/>
+      </w:rPr>
+    </w:lvl>
+    <w:lvl w:ilvl="3">
       <w:start w:val="1"/>
       <w:numFmt w:val="bullet"/>
       <w:lvlText w:val=""/>
       <w:lvlJc w:val="left"/>
       <w:pPr>
+        <w:tabs>
+          <w:tab w:val="num" w:pos="0"/>
+        </w:tabs>
         <w:ind w:left="2880" w:hanging="360"/>
       </w:pPr>
       <w:rPr>
-        <w:rFonts w:ascii="Symbol" w:hAnsi="Symbol" w:hint="default"/>
-      </w:rPr>
-    </w:lvl>
-    <w:lvl w:ilvl="4" w:tplc="040C0003" w:tentative="1">
+        <w:rFonts w:ascii="Symbol" w:hAnsi="Symbol" w:cs="Symbol" w:hint="default"/>
+      </w:rPr>
+    </w:lvl>
+    <w:lvl w:ilvl="4">
       <w:start w:val="1"/>
       <w:numFmt w:val="bullet"/>
       <w:lvlText w:val="o"/>
       <w:lvlJc w:val="left"/>
       <w:pPr>
+        <w:tabs>
+          <w:tab w:val="num" w:pos="0"/>
+        </w:tabs>
         <w:ind w:left="3600" w:hanging="360"/>
       </w:pPr>
       <w:rPr>
         <w:rFonts w:ascii="Courier New" w:hAnsi="Courier New" w:cs="Courier New" w:hint="default"/>
       </w:rPr>
     </w:lvl>
-    <w:lvl w:ilvl="5" w:tplc="040C0005" w:tentative="1">
+    <w:lvl w:ilvl="5">
       <w:start w:val="1"/>
       <w:numFmt w:val="bullet"/>
       <w:lvlText w:val=""/>
       <w:lvlJc w:val="left"/>
       <w:pPr>
+        <w:tabs>
+          <w:tab w:val="num" w:pos="0"/>
+        </w:tabs>
         <w:ind w:left="4320" w:hanging="360"/>
       </w:pPr>
       <w:rPr>
-        <w:rFonts w:ascii="Wingdings" w:hAnsi="Wingdings" w:hint="default"/>
-      </w:rPr>
-    </w:lvl>
-    <w:lvl w:ilvl="6" w:tplc="040C0001" w:tentative="1">
+        <w:rFonts w:ascii="Wingdings" w:hAnsi="Wingdings" w:cs="Wingdings" w:hint="default"/>
+      </w:rPr>
+    </w:lvl>
+    <w:lvl w:ilvl="6">
       <w:start w:val="1"/>
       <w:numFmt w:val="bullet"/>
       <w:lvlText w:val=""/>
       <w:lvlJc w:val="left"/>
       <w:pPr>
+        <w:tabs>
+          <w:tab w:val="num" w:pos="0"/>
+        </w:tabs>
         <w:ind w:left="5040" w:hanging="360"/>
       </w:pPr>
       <w:rPr>
-        <w:rFonts w:ascii="Symbol" w:hAnsi="Symbol" w:hint="default"/>
-      </w:rPr>
-    </w:lvl>
-    <w:lvl w:ilvl="7" w:tplc="040C0003" w:tentative="1">
+        <w:rFonts w:ascii="Symbol" w:hAnsi="Symbol" w:cs="Symbol" w:hint="default"/>
+      </w:rPr>
+    </w:lvl>
+    <w:lvl w:ilvl="7">
       <w:start w:val="1"/>
       <w:numFmt w:val="bullet"/>
       <w:lvlText w:val="o"/>
       <w:lvlJc w:val="left"/>
       <w:pPr>
+        <w:tabs>
+          <w:tab w:val="num" w:pos="0"/>
+        </w:tabs>
         <w:ind w:left="5760" w:hanging="360"/>
       </w:pPr>
       <w:rPr>
         <w:rFonts w:ascii="Courier New" w:hAnsi="Courier New" w:cs="Courier New" w:hint="default"/>
       </w:rPr>
     </w:lvl>
-    <w:lvl w:ilvl="8" w:tplc="040C0005" w:tentative="1">
+    <w:lvl w:ilvl="8">
       <w:start w:val="1"/>
       <w:numFmt w:val="bullet"/>
       <w:lvlText w:val=""/>
       <w:lvlJc w:val="left"/>
       <w:pPr>
+        <w:tabs>
+          <w:tab w:val="num" w:pos="0"/>
+        </w:tabs>
         <w:ind w:left="6480" w:hanging="360"/>
       </w:pPr>
       <w:rPr>
-        <w:rFonts w:ascii="Wingdings" w:hAnsi="Wingdings" w:hint="default"/>
+        <w:rFonts w:ascii="Wingdings" w:hAnsi="Wingdings" w:cs="Wingdings" w:hint="default"/>
       </w:rPr>
     </w:lvl>
   </w:abstractNum>
   <w:abstractNum w:abstractNumId="6" w15:restartNumberingAfterBreak="0">
-    <w:nsid w:val="56A40D99"/>
-    <w:multiLevelType w:val="hybridMultilevel"/>
-    <w:tmpl w:val="9252D680"/>
-    <w:lvl w:ilvl="0" w:tplc="040C0001">
+    <w:nsid w:val="6C750CEB"/>
+    <w:multiLevelType w:val="multilevel"/>
+    <w:tmpl w:val="9A960ECA"/>
+    <w:lvl w:ilvl="0">
       <w:start w:val="1"/>
       <w:numFmt w:val="bullet"/>
       <w:lvlText w:val=""/>
       <w:lvlJc w:val="left"/>
       <w:pPr>
+        <w:tabs>
+          <w:tab w:val="num" w:pos="0"/>
+        </w:tabs>
         <w:ind w:left="720" w:hanging="360"/>
       </w:pPr>
       <w:rPr>
-        <w:rFonts w:ascii="Symbol" w:hAnsi="Symbol" w:hint="default"/>
-      </w:rPr>
-    </w:lvl>
-    <w:lvl w:ilvl="1" w:tplc="040C0003" w:tentative="1">
+        <w:rFonts w:ascii="Symbol" w:hAnsi="Symbol" w:cs="Symbol" w:hint="default"/>
+      </w:rPr>
+    </w:lvl>
+    <w:lvl w:ilvl="1">
       <w:start w:val="1"/>
       <w:numFmt w:val="bullet"/>
       <w:lvlText w:val="o"/>
       <w:lvlJc w:val="left"/>
       <w:pPr>
+        <w:tabs>
+          <w:tab w:val="num" w:pos="0"/>
+        </w:tabs>
         <w:ind w:left="1440" w:hanging="360"/>
       </w:pPr>
       <w:rPr>
         <w:rFonts w:ascii="Courier New" w:hAnsi="Courier New" w:cs="Courier New" w:hint="default"/>
       </w:rPr>
     </w:lvl>
-    <w:lvl w:ilvl="2" w:tplc="040C0005" w:tentative="1">
+    <w:lvl w:ilvl="2">
       <w:start w:val="1"/>
       <w:numFmt w:val="bullet"/>
       <w:lvlText w:val=""/>
       <w:lvlJc w:val="left"/>
       <w:pPr>
+        <w:tabs>
+          <w:tab w:val="num" w:pos="0"/>
+        </w:tabs>
         <w:ind w:left="2160" w:hanging="360"/>
       </w:pPr>
       <w:rPr>
-        <w:rFonts w:ascii="Wingdings" w:hAnsi="Wingdings" w:hint="default"/>
-      </w:rPr>
-    </w:lvl>
-    <w:lvl w:ilvl="3" w:tplc="040C0001" w:tentative="1">
+        <w:rFonts w:ascii="Wingdings" w:hAnsi="Wingdings" w:cs="Wingdings" w:hint="default"/>
+      </w:rPr>
+    </w:lvl>
+    <w:lvl w:ilvl="3">
       <w:start w:val="1"/>
       <w:numFmt w:val="bullet"/>
       <w:lvlText w:val=""/>
       <w:lvlJc w:val="left"/>
       <w:pPr>
+        <w:tabs>
+          <w:tab w:val="num" w:pos="0"/>
+        </w:tabs>
         <w:ind w:left="2880" w:hanging="360"/>
       </w:pPr>
       <w:rPr>
-        <w:rFonts w:ascii="Symbol" w:hAnsi="Symbol" w:hint="default"/>
-      </w:rPr>
-    </w:lvl>
-    <w:lvl w:ilvl="4" w:tplc="040C0003" w:tentative="1">
+        <w:rFonts w:ascii="Symbol" w:hAnsi="Symbol" w:cs="Symbol" w:hint="default"/>
+      </w:rPr>
+    </w:lvl>
+    <w:lvl w:ilvl="4">
       <w:start w:val="1"/>
       <w:numFmt w:val="bullet"/>
       <w:lvlText w:val="o"/>
       <w:lvlJc w:val="left"/>
       <w:pPr>
+        <w:tabs>
+          <w:tab w:val="num" w:pos="0"/>
+        </w:tabs>
         <w:ind w:left="3600" w:hanging="360"/>
       </w:pPr>
       <w:rPr>
         <w:rFonts w:ascii="Courier New" w:hAnsi="Courier New" w:cs="Courier New" w:hint="default"/>
       </w:rPr>
     </w:lvl>
-    <w:lvl w:ilvl="5" w:tplc="040C0005" w:tentative="1">
+    <w:lvl w:ilvl="5">
       <w:start w:val="1"/>
       <w:numFmt w:val="bullet"/>
       <w:lvlText w:val=""/>
       <w:lvlJc w:val="left"/>
       <w:pPr>
+        <w:tabs>
+          <w:tab w:val="num" w:pos="0"/>
+        </w:tabs>
         <w:ind w:left="4320" w:hanging="360"/>
       </w:pPr>
       <w:rPr>
-        <w:rFonts w:ascii="Wingdings" w:hAnsi="Wingdings" w:hint="default"/>
-      </w:rPr>
-    </w:lvl>
-    <w:lvl w:ilvl="6" w:tplc="040C0001" w:tentative="1">
+        <w:rFonts w:ascii="Wingdings" w:hAnsi="Wingdings" w:cs="Wingdings" w:hint="default"/>
+      </w:rPr>
+    </w:lvl>
+    <w:lvl w:ilvl="6">
       <w:start w:val="1"/>
       <w:numFmt w:val="bullet"/>
       <w:lvlText w:val=""/>
       <w:lvlJc w:val="left"/>
       <w:pPr>
+        <w:tabs>
+          <w:tab w:val="num" w:pos="0"/>
+        </w:tabs>
         <w:ind w:left="5040" w:hanging="360"/>
       </w:pPr>
       <w:rPr>
-        <w:rFonts w:ascii="Symbol" w:hAnsi="Symbol" w:hint="default"/>
-      </w:rPr>
-    </w:lvl>
-    <w:lvl w:ilvl="7" w:tplc="040C0003" w:tentative="1">
+        <w:rFonts w:ascii="Symbol" w:hAnsi="Symbol" w:cs="Symbol" w:hint="default"/>
+      </w:rPr>
+    </w:lvl>
+    <w:lvl w:ilvl="7">
       <w:start w:val="1"/>
       <w:numFmt w:val="bullet"/>
       <w:lvlText w:val="o"/>
       <w:lvlJc w:val="left"/>
       <w:pPr>
+        <w:tabs>
+          <w:tab w:val="num" w:pos="0"/>
+        </w:tabs>
         <w:ind w:left="5760" w:hanging="360"/>
       </w:pPr>
       <w:rPr>
         <w:rFonts w:ascii="Courier New" w:hAnsi="Courier New" w:cs="Courier New" w:hint="default"/>
       </w:rPr>
     </w:lvl>
-    <w:lvl w:ilvl="8" w:tplc="040C0005" w:tentative="1">
+    <w:lvl w:ilvl="8">
       <w:start w:val="1"/>
       <w:numFmt w:val="bullet"/>
       <w:lvlText w:val=""/>
       <w:lvlJc w:val="left"/>
       <w:pPr>
+        <w:tabs>
+          <w:tab w:val="num" w:pos="0"/>
+        </w:tabs>
         <w:ind w:left="6480" w:hanging="360"/>
       </w:pPr>
       <w:rPr>
-        <w:rFonts w:ascii="Wingdings" w:hAnsi="Wingdings" w:hint="default"/>
+        <w:rFonts w:ascii="Wingdings" w:hAnsi="Wingdings" w:cs="Wingdings" w:hint="default"/>
       </w:rPr>
     </w:lvl>
   </w:abstractNum>
   <w:abstractNum w:abstractNumId="7" w15:restartNumberingAfterBreak="0">
-    <w:nsid w:val="59DE558C"/>
-    <w:multiLevelType w:val="hybridMultilevel"/>
-    <w:tmpl w:val="53C66326"/>
-    <w:lvl w:ilvl="0" w:tplc="040C0001">
+    <w:nsid w:val="7B567100"/>
+    <w:multiLevelType w:val="multilevel"/>
+    <w:tmpl w:val="9B745012"/>
+    <w:lvl w:ilvl="0">
       <w:start w:val="1"/>
       <w:numFmt w:val="bullet"/>
       <w:lvlText w:val=""/>
       <w:lvlJc w:val="left"/>
       <w:pPr>
+        <w:tabs>
+          <w:tab w:val="num" w:pos="0"/>
+        </w:tabs>
         <w:ind w:left="720" w:hanging="360"/>
       </w:pPr>
       <w:rPr>
-        <w:rFonts w:ascii="Symbol" w:hAnsi="Symbol" w:hint="default"/>
-      </w:rPr>
-    </w:lvl>
-    <w:lvl w:ilvl="1" w:tplc="040C0003" w:tentative="1">
+        <w:rFonts w:ascii="Symbol" w:hAnsi="Symbol" w:cs="Symbol" w:hint="default"/>
+      </w:rPr>
+    </w:lvl>
+    <w:lvl w:ilvl="1">
       <w:start w:val="1"/>
       <w:numFmt w:val="bullet"/>
       <w:lvlText w:val="o"/>
       <w:lvlJc w:val="left"/>
       <w:pPr>
+        <w:tabs>
+          <w:tab w:val="num" w:pos="0"/>
+        </w:tabs>
         <w:ind w:left="1440" w:hanging="360"/>
       </w:pPr>
       <w:rPr>
         <w:rFonts w:ascii="Courier New" w:hAnsi="Courier New" w:cs="Courier New" w:hint="default"/>
       </w:rPr>
     </w:lvl>
-    <w:lvl w:ilvl="2" w:tplc="040C0005" w:tentative="1">
+    <w:lvl w:ilvl="2">
       <w:start w:val="1"/>
       <w:numFmt w:val="bullet"/>
       <w:lvlText w:val=""/>
       <w:lvlJc w:val="left"/>
       <w:pPr>
+        <w:tabs>
+          <w:tab w:val="num" w:pos="0"/>
+        </w:tabs>
         <w:ind w:left="2160" w:hanging="360"/>
       </w:pPr>
       <w:rPr>
-        <w:rFonts w:ascii="Wingdings" w:hAnsi="Wingdings" w:hint="default"/>
-      </w:rPr>
-    </w:lvl>
-    <w:lvl w:ilvl="3" w:tplc="040C0001" w:tentative="1">
+        <w:rFonts w:ascii="Wingdings" w:hAnsi="Wingdings" w:cs="Wingdings" w:hint="default"/>
+      </w:rPr>
+    </w:lvl>
+    <w:lvl w:ilvl="3">
       <w:start w:val="1"/>
       <w:numFmt w:val="bullet"/>
       <w:lvlText w:val=""/>
       <w:lvlJc w:val="left"/>
       <w:pPr>
+        <w:tabs>
+          <w:tab w:val="num" w:pos="0"/>
+        </w:tabs>
         <w:ind w:left="2880" w:hanging="360"/>
       </w:pPr>
       <w:rPr>
-        <w:rFonts w:ascii="Symbol" w:hAnsi="Symbol" w:hint="default"/>
-      </w:rPr>
-    </w:lvl>
-    <w:lvl w:ilvl="4" w:tplc="040C0003" w:tentative="1">
+        <w:rFonts w:ascii="Symbol" w:hAnsi="Symbol" w:cs="Symbol" w:hint="default"/>
+      </w:rPr>
+    </w:lvl>
+    <w:lvl w:ilvl="4">
       <w:start w:val="1"/>
       <w:numFmt w:val="bullet"/>
       <w:lvlText w:val="o"/>
       <w:lvlJc w:val="left"/>
       <w:pPr>
+        <w:tabs>
+          <w:tab w:val="num" w:pos="0"/>
+        </w:tabs>
         <w:ind w:left="3600" w:hanging="360"/>
       </w:pPr>
       <w:rPr>
         <w:rFonts w:ascii="Courier New" w:hAnsi="Courier New" w:cs="Courier New" w:hint="default"/>
       </w:rPr>
     </w:lvl>
-    <w:lvl w:ilvl="5" w:tplc="040C0005" w:tentative="1">
+    <w:lvl w:ilvl="5">
       <w:start w:val="1"/>
       <w:numFmt w:val="bullet"/>
       <w:lvlText w:val=""/>
       <w:lvlJc w:val="left"/>
       <w:pPr>
+        <w:tabs>
+          <w:tab w:val="num" w:pos="0"/>
+        </w:tabs>
         <w:ind w:left="4320" w:hanging="360"/>
       </w:pPr>
       <w:rPr>
-        <w:rFonts w:ascii="Wingdings" w:hAnsi="Wingdings" w:hint="default"/>
-      </w:rPr>
-    </w:lvl>
-    <w:lvl w:ilvl="6" w:tplc="040C0001" w:tentative="1">
+        <w:rFonts w:ascii="Wingdings" w:hAnsi="Wingdings" w:cs="Wingdings" w:hint="default"/>
+      </w:rPr>
+    </w:lvl>
+    <w:lvl w:ilvl="6">
       <w:start w:val="1"/>
       <w:numFmt w:val="bullet"/>
       <w:lvlText w:val=""/>
       <w:lvlJc w:val="left"/>
       <w:pPr>
+        <w:tabs>
+          <w:tab w:val="num" w:pos="0"/>
+        </w:tabs>
         <w:ind w:left="5040" w:hanging="360"/>
       </w:pPr>
       <w:rPr>
-        <w:rFonts w:ascii="Symbol" w:hAnsi="Symbol" w:hint="default"/>
-      </w:rPr>
-    </w:lvl>
-    <w:lvl w:ilvl="7" w:tplc="040C0003" w:tentative="1">
+        <w:rFonts w:ascii="Symbol" w:hAnsi="Symbol" w:cs="Symbol" w:hint="default"/>
+      </w:rPr>
+    </w:lvl>
+    <w:lvl w:ilvl="7">
       <w:start w:val="1"/>
       <w:numFmt w:val="bullet"/>
       <w:lvlText w:val="o"/>
       <w:lvlJc w:val="left"/>
       <w:pPr>
+        <w:tabs>
+          <w:tab w:val="num" w:pos="0"/>
+        </w:tabs>
         <w:ind w:left="5760" w:hanging="360"/>
       </w:pPr>
       <w:rPr>
         <w:rFonts w:ascii="Courier New" w:hAnsi="Courier New" w:cs="Courier New" w:hint="default"/>
       </w:rPr>
     </w:lvl>
-    <w:lvl w:ilvl="8" w:tplc="040C0005" w:tentative="1">
+    <w:lvl w:ilvl="8">
       <w:start w:val="1"/>
       <w:numFmt w:val="bullet"/>
       <w:lvlText w:val=""/>
       <w:lvlJc w:val="left"/>
       <w:pPr>
+        <w:tabs>
+          <w:tab w:val="num" w:pos="0"/>
+        </w:tabs>
         <w:ind w:left="6480" w:hanging="360"/>
       </w:pPr>
       <w:rPr>
-        <w:rFonts w:ascii="Wingdings" w:hAnsi="Wingdings" w:hint="default"/>
+        <w:rFonts w:ascii="Wingdings" w:hAnsi="Wingdings" w:cs="Wingdings" w:hint="default"/>
       </w:rPr>
     </w:lvl>
   </w:abstractNum>
-  <w:abstractNum w:abstractNumId="8" w15:restartNumberingAfterBreak="0">
-    <w:nsid w:val="65215DC7"/>
-    <w:multiLevelType w:val="hybridMultilevel"/>
-    <w:tmpl w:val="EEB2E6C8"/>
-    <w:lvl w:ilvl="0" w:tplc="040C0001">
-      <w:start w:val="1"/>
-      <w:numFmt w:val="bullet"/>
-      <w:lvlText w:val=""/>
-      <w:lvlJc w:val="left"/>
-      <w:pPr>
-        <w:ind w:left="720" w:hanging="360"/>
-      </w:pPr>
-      <w:rPr>
-        <w:rFonts w:ascii="Symbol" w:hAnsi="Symbol" w:hint="default"/>
-      </w:rPr>
-    </w:lvl>
-    <w:lvl w:ilvl="1" w:tplc="040C0003" w:tentative="1">
-      <w:start w:val="1"/>
-      <w:numFmt w:val="bullet"/>
-      <w:lvlText w:val="o"/>
-      <w:lvlJc w:val="left"/>
-      <w:pPr>
-        <w:ind w:left="1440" w:hanging="360"/>
-      </w:pPr>
-      <w:rPr>
-        <w:rFonts w:ascii="Courier New" w:hAnsi="Courier New" w:cs="Courier New" w:hint="default"/>
-      </w:rPr>
-    </w:lvl>
-    <w:lvl w:ilvl="2" w:tplc="040C0005" w:tentative="1">
-      <w:start w:val="1"/>
-      <w:numFmt w:val="bullet"/>
-      <w:lvlText w:val=""/>
-      <w:lvlJc w:val="left"/>
-      <w:pPr>
-        <w:ind w:left="2160" w:hanging="360"/>
-      </w:pPr>
-      <w:rPr>
-        <w:rFonts w:ascii="Wingdings" w:hAnsi="Wingdings" w:hint="default"/>
-      </w:rPr>
-    </w:lvl>
-    <w:lvl w:ilvl="3" w:tplc="040C0001" w:tentative="1">
-      <w:start w:val="1"/>
-      <w:numFmt w:val="bullet"/>
-      <w:lvlText w:val=""/>
-      <w:lvlJc w:val="left"/>
-      <w:pPr>
-        <w:ind w:left="2880" w:hanging="360"/>
-      </w:pPr>
-      <w:rPr>
-        <w:rFonts w:ascii="Symbol" w:hAnsi="Symbol" w:hint="default"/>
-      </w:rPr>
-    </w:lvl>
-    <w:lvl w:ilvl="4" w:tplc="040C0003" w:tentative="1">
-      <w:start w:val="1"/>
-      <w:numFmt w:val="bullet"/>
-      <w:lvlText w:val="o"/>
-      <w:lvlJc w:val="left"/>
-      <w:pPr>
-        <w:ind w:left="3600" w:hanging="360"/>
-      </w:pPr>
-      <w:rPr>
-        <w:rFonts w:ascii="Courier New" w:hAnsi="Courier New" w:cs="Courier New" w:hint="default"/>
-      </w:rPr>
-    </w:lvl>
-    <w:lvl w:ilvl="5" w:tplc="040C0005" w:tentative="1">
-      <w:start w:val="1"/>
-      <w:numFmt w:val="bullet"/>
-      <w:lvlText w:val=""/>
-      <w:lvlJc w:val="left"/>
-      <w:pPr>
-        <w:ind w:left="4320" w:hanging="360"/>
-      </w:pPr>
-      <w:rPr>
-        <w:rFonts w:ascii="Wingdings" w:hAnsi="Wingdings" w:hint="default"/>
-      </w:rPr>
-    </w:lvl>
-    <w:lvl w:ilvl="6" w:tplc="040C0001" w:tentative="1">
-      <w:start w:val="1"/>
-      <w:numFmt w:val="bullet"/>
-      <w:lvlText w:val=""/>
-      <w:lvlJc w:val="left"/>
-      <w:pPr>
-        <w:ind w:left="5040" w:hanging="360"/>
-      </w:pPr>
-      <w:rPr>
-        <w:rFonts w:ascii="Symbol" w:hAnsi="Symbol" w:hint="default"/>
-      </w:rPr>
-    </w:lvl>
-    <w:lvl w:ilvl="7" w:tplc="040C0003" w:tentative="1">
-      <w:start w:val="1"/>
-      <w:numFmt w:val="bullet"/>
-      <w:lvlText w:val="o"/>
-      <w:lvlJc w:val="left"/>
-      <w:pPr>
-        <w:ind w:left="5760" w:hanging="360"/>
-      </w:pPr>
-      <w:rPr>
-        <w:rFonts w:ascii="Courier New" w:hAnsi="Courier New" w:cs="Courier New" w:hint="default"/>
-      </w:rPr>
-    </w:lvl>
-    <w:lvl w:ilvl="8" w:tplc="040C0005" w:tentative="1">
-      <w:start w:val="1"/>
-      <w:numFmt w:val="bullet"/>
-      <w:lvlText w:val=""/>
-      <w:lvlJc w:val="left"/>
-      <w:pPr>
-        <w:ind w:left="6480" w:hanging="360"/>
-      </w:pPr>
-      <w:rPr>
-        <w:rFonts w:ascii="Wingdings" w:hAnsi="Wingdings" w:hint="default"/>
-      </w:rPr>
-    </w:lvl>
-  </w:abstractNum>
-  <w:abstractNum w:abstractNumId="9" w15:restartNumberingAfterBreak="0">
-    <w:nsid w:val="66DD00FF"/>
-    <w:multiLevelType w:val="hybridMultilevel"/>
-    <w:tmpl w:val="A59CE940"/>
-    <w:lvl w:ilvl="0" w:tplc="040C0001">
-      <w:start w:val="1"/>
-      <w:numFmt w:val="bullet"/>
-      <w:lvlText w:val=""/>
-      <w:lvlJc w:val="left"/>
-      <w:pPr>
-        <w:ind w:left="1440" w:hanging="360"/>
-      </w:pPr>
-      <w:rPr>
-        <w:rFonts w:ascii="Symbol" w:hAnsi="Symbol" w:hint="default"/>
-      </w:rPr>
-    </w:lvl>
-    <w:lvl w:ilvl="1" w:tplc="040C0003" w:tentative="1">
-      <w:start w:val="1"/>
-      <w:numFmt w:val="bullet"/>
-      <w:lvlText w:val="o"/>
-      <w:lvlJc w:val="left"/>
-      <w:pPr>
-        <w:ind w:left="2160" w:hanging="360"/>
-      </w:pPr>
-      <w:rPr>
-        <w:rFonts w:ascii="Courier New" w:hAnsi="Courier New" w:cs="Courier New" w:hint="default"/>
-      </w:rPr>
-    </w:lvl>
-    <w:lvl w:ilvl="2" w:tplc="040C0005" w:tentative="1">
-      <w:start w:val="1"/>
-      <w:numFmt w:val="bullet"/>
-      <w:lvlText w:val=""/>
-      <w:lvlJc w:val="left"/>
-      <w:pPr>
-        <w:ind w:left="2880" w:hanging="360"/>
-      </w:pPr>
-      <w:rPr>
-        <w:rFonts w:ascii="Wingdings" w:hAnsi="Wingdings" w:hint="default"/>
-      </w:rPr>
-    </w:lvl>
-    <w:lvl w:ilvl="3" w:tplc="040C0001" w:tentative="1">
-      <w:start w:val="1"/>
-      <w:numFmt w:val="bullet"/>
-      <w:lvlText w:val=""/>
-      <w:lvlJc w:val="left"/>
-      <w:pPr>
-        <w:ind w:left="3600" w:hanging="360"/>
-      </w:pPr>
-      <w:rPr>
-        <w:rFonts w:ascii="Symbol" w:hAnsi="Symbol" w:hint="default"/>
-      </w:rPr>
-    </w:lvl>
-    <w:lvl w:ilvl="4" w:tplc="040C0003" w:tentative="1">
-      <w:start w:val="1"/>
-      <w:numFmt w:val="bullet"/>
-      <w:lvlText w:val="o"/>
-      <w:lvlJc w:val="left"/>
-      <w:pPr>
-        <w:ind w:left="4320" w:hanging="360"/>
-      </w:pPr>
-      <w:rPr>
-        <w:rFonts w:ascii="Courier New" w:hAnsi="Courier New" w:cs="Courier New" w:hint="default"/>
-      </w:rPr>
-    </w:lvl>
-    <w:lvl w:ilvl="5" w:tplc="040C0005" w:tentative="1">
-      <w:start w:val="1"/>
-      <w:numFmt w:val="bullet"/>
-      <w:lvlText w:val=""/>
-      <w:lvlJc w:val="left"/>
-      <w:pPr>
-        <w:ind w:left="5040" w:hanging="360"/>
-      </w:pPr>
-      <w:rPr>
-        <w:rFonts w:ascii="Wingdings" w:hAnsi="Wingdings" w:hint="default"/>
-      </w:rPr>
-    </w:lvl>
-    <w:lvl w:ilvl="6" w:tplc="040C0001" w:tentative="1">
-      <w:start w:val="1"/>
-      <w:numFmt w:val="bullet"/>
-      <w:lvlText w:val=""/>
-      <w:lvlJc w:val="left"/>
-      <w:pPr>
-        <w:ind w:left="5760" w:hanging="360"/>
-      </w:pPr>
-      <w:rPr>
-        <w:rFonts w:ascii="Symbol" w:hAnsi="Symbol" w:hint="default"/>
-      </w:rPr>
-    </w:lvl>
-    <w:lvl w:ilvl="7" w:tplc="040C0003" w:tentative="1">
-      <w:start w:val="1"/>
-      <w:numFmt w:val="bullet"/>
-      <w:lvlText w:val="o"/>
-      <w:lvlJc w:val="left"/>
-      <w:pPr>
-        <w:ind w:left="6480" w:hanging="360"/>
-      </w:pPr>
-      <w:rPr>
-        <w:rFonts w:ascii="Courier New" w:hAnsi="Courier New" w:cs="Courier New" w:hint="default"/>
-      </w:rPr>
-    </w:lvl>
-    <w:lvl w:ilvl="8" w:tplc="040C0005" w:tentative="1">
-      <w:start w:val="1"/>
-      <w:numFmt w:val="bullet"/>
-      <w:lvlText w:val=""/>
-      <w:lvlJc w:val="left"/>
-      <w:pPr>
-        <w:ind w:left="7200" w:hanging="360"/>
-      </w:pPr>
-      <w:rPr>
-        <w:rFonts w:ascii="Wingdings" w:hAnsi="Wingdings" w:hint="default"/>
-      </w:rPr>
-    </w:lvl>
-  </w:abstractNum>
-  <w:abstractNum w:abstractNumId="10" w15:restartNumberingAfterBreak="0">
-    <w:nsid w:val="6F5738B1"/>
-    <w:multiLevelType w:val="hybridMultilevel"/>
-    <w:tmpl w:val="2AF6A24C"/>
-    <w:lvl w:ilvl="0" w:tplc="040C0001">
-      <w:start w:val="1"/>
-      <w:numFmt w:val="bullet"/>
-      <w:lvlText w:val=""/>
-      <w:lvlJc w:val="left"/>
-      <w:pPr>
-        <w:ind w:left="720" w:hanging="360"/>
-      </w:pPr>
-      <w:rPr>
-        <w:rFonts w:ascii="Symbol" w:hAnsi="Symbol" w:hint="default"/>
-      </w:rPr>
-    </w:lvl>
-    <w:lvl w:ilvl="1" w:tplc="040C0003" w:tentative="1">
-      <w:start w:val="1"/>
-      <w:numFmt w:val="bullet"/>
-      <w:lvlText w:val="o"/>
-      <w:lvlJc w:val="left"/>
-      <w:pPr>
-        <w:ind w:left="1440" w:hanging="360"/>
-      </w:pPr>
-      <w:rPr>
-        <w:rFonts w:ascii="Courier New" w:hAnsi="Courier New" w:cs="Courier New" w:hint="default"/>
-      </w:rPr>
-    </w:lvl>
-    <w:lvl w:ilvl="2" w:tplc="040C0005" w:tentative="1">
-      <w:start w:val="1"/>
-      <w:numFmt w:val="bullet"/>
-      <w:lvlText w:val=""/>
-      <w:lvlJc w:val="left"/>
-      <w:pPr>
-        <w:ind w:left="2160" w:hanging="360"/>
-      </w:pPr>
-      <w:rPr>
-        <w:rFonts w:ascii="Wingdings" w:hAnsi="Wingdings" w:hint="default"/>
-      </w:rPr>
-    </w:lvl>
-    <w:lvl w:ilvl="3" w:tplc="040C0001" w:tentative="1">
-      <w:start w:val="1"/>
-      <w:numFmt w:val="bullet"/>
-      <w:lvlText w:val=""/>
-      <w:lvlJc w:val="left"/>
-      <w:pPr>
-        <w:ind w:left="2880" w:hanging="360"/>
-      </w:pPr>
-      <w:rPr>
-        <w:rFonts w:ascii="Symbol" w:hAnsi="Symbol" w:hint="default"/>
-      </w:rPr>
-    </w:lvl>
-    <w:lvl w:ilvl="4" w:tplc="040C0003" w:tentative="1">
-      <w:start w:val="1"/>
-      <w:numFmt w:val="bullet"/>
-      <w:lvlText w:val="o"/>
-      <w:lvlJc w:val="left"/>
-      <w:pPr>
-        <w:ind w:left="3600" w:hanging="360"/>
-      </w:pPr>
-      <w:rPr>
-        <w:rFonts w:ascii="Courier New" w:hAnsi="Courier New" w:cs="Courier New" w:hint="default"/>
-      </w:rPr>
-    </w:lvl>
-    <w:lvl w:ilvl="5" w:tplc="040C0005" w:tentative="1">
-      <w:start w:val="1"/>
-      <w:numFmt w:val="bullet"/>
-      <w:lvlText w:val=""/>
-      <w:lvlJc w:val="left"/>
-      <w:pPr>
-        <w:ind w:left="4320" w:hanging="360"/>
-      </w:pPr>
-      <w:rPr>
-        <w:rFonts w:ascii="Wingdings" w:hAnsi="Wingdings" w:hint="default"/>
-      </w:rPr>
-    </w:lvl>
-    <w:lvl w:ilvl="6" w:tplc="040C0001" w:tentative="1">
-      <w:start w:val="1"/>
-      <w:numFmt w:val="bullet"/>
-      <w:lvlText w:val=""/>
-      <w:lvlJc w:val="left"/>
-      <w:pPr>
-        <w:ind w:left="5040" w:hanging="360"/>
-      </w:pPr>
-      <w:rPr>
-        <w:rFonts w:ascii="Symbol" w:hAnsi="Symbol" w:hint="default"/>
-      </w:rPr>
-    </w:lvl>
-    <w:lvl w:ilvl="7" w:tplc="040C0003" w:tentative="1">
-      <w:start w:val="1"/>
-      <w:numFmt w:val="bullet"/>
-      <w:lvlText w:val="o"/>
-      <w:lvlJc w:val="left"/>
-      <w:pPr>
-        <w:ind w:left="5760" w:hanging="360"/>
-      </w:pPr>
-      <w:rPr>
-        <w:rFonts w:ascii="Courier New" w:hAnsi="Courier New" w:cs="Courier New" w:hint="default"/>
-      </w:rPr>
-    </w:lvl>
-    <w:lvl w:ilvl="8" w:tplc="040C0005" w:tentative="1">
-      <w:start w:val="1"/>
-      <w:numFmt w:val="bullet"/>
-      <w:lvlText w:val=""/>
-      <w:lvlJc w:val="left"/>
-      <w:pPr>
-        <w:ind w:left="6480" w:hanging="360"/>
-      </w:pPr>
-      <w:rPr>
-        <w:rFonts w:ascii="Wingdings" w:hAnsi="Wingdings" w:hint="default"/>
-      </w:rPr>
-    </w:lvl>
-  </w:abstractNum>
-  <w:abstractNum w:abstractNumId="11" w15:restartNumberingAfterBreak="0">
-    <w:nsid w:val="79213CF0"/>
-    <w:multiLevelType w:val="hybridMultilevel"/>
-    <w:tmpl w:val="187EFEC0"/>
-    <w:lvl w:ilvl="0" w:tplc="040C0001">
-      <w:start w:val="1"/>
-      <w:numFmt w:val="bullet"/>
-      <w:lvlText w:val=""/>
-      <w:lvlJc w:val="left"/>
-      <w:pPr>
-        <w:ind w:left="720" w:hanging="360"/>
-      </w:pPr>
-      <w:rPr>
-        <w:rFonts w:ascii="Symbol" w:hAnsi="Symbol" w:hint="default"/>
-      </w:rPr>
-    </w:lvl>
-    <w:lvl w:ilvl="1" w:tplc="040C0003" w:tentative="1">
-      <w:start w:val="1"/>
-      <w:numFmt w:val="bullet"/>
-      <w:lvlText w:val="o"/>
-      <w:lvlJc w:val="left"/>
-      <w:pPr>
-        <w:ind w:left="1440" w:hanging="360"/>
-      </w:pPr>
-      <w:rPr>
-        <w:rFonts w:ascii="Courier New" w:hAnsi="Courier New" w:cs="Courier New" w:hint="default"/>
-      </w:rPr>
-    </w:lvl>
-    <w:lvl w:ilvl="2" w:tplc="040C0005" w:tentative="1">
-      <w:start w:val="1"/>
-      <w:numFmt w:val="bullet"/>
-      <w:lvlText w:val=""/>
-      <w:lvlJc w:val="left"/>
-      <w:pPr>
-        <w:ind w:left="2160" w:hanging="360"/>
-      </w:pPr>
-      <w:rPr>
-        <w:rFonts w:ascii="Wingdings" w:hAnsi="Wingdings" w:hint="default"/>
-      </w:rPr>
-    </w:lvl>
-    <w:lvl w:ilvl="3" w:tplc="040C0001" w:tentative="1">
-      <w:start w:val="1"/>
-      <w:numFmt w:val="bullet"/>
-      <w:lvlText w:val=""/>
-      <w:lvlJc w:val="left"/>
-      <w:pPr>
-        <w:ind w:left="2880" w:hanging="360"/>
-      </w:pPr>
-      <w:rPr>
-        <w:rFonts w:ascii="Symbol" w:hAnsi="Symbol" w:hint="default"/>
-      </w:rPr>
-    </w:lvl>
-    <w:lvl w:ilvl="4" w:tplc="040C0003" w:tentative="1">
-      <w:start w:val="1"/>
-      <w:numFmt w:val="bullet"/>
-      <w:lvlText w:val="o"/>
-      <w:lvlJc w:val="left"/>
-      <w:pPr>
-        <w:ind w:left="3600" w:hanging="360"/>
-      </w:pPr>
-      <w:rPr>
-        <w:rFonts w:ascii="Courier New" w:hAnsi="Courier New" w:cs="Courier New" w:hint="default"/>
-      </w:rPr>
-    </w:lvl>
-    <w:lvl w:ilvl="5" w:tplc="040C0005" w:tentative="1">
-      <w:start w:val="1"/>
-      <w:numFmt w:val="bullet"/>
-      <w:lvlText w:val=""/>
-      <w:lvlJc w:val="left"/>
-      <w:pPr>
-        <w:ind w:left="4320" w:hanging="360"/>
-      </w:pPr>
-      <w:rPr>
-        <w:rFonts w:ascii="Wingdings" w:hAnsi="Wingdings" w:hint="default"/>
-      </w:rPr>
-    </w:lvl>
-    <w:lvl w:ilvl="6" w:tplc="040C0001" w:tentative="1">
-      <w:start w:val="1"/>
-      <w:numFmt w:val="bullet"/>
-      <w:lvlText w:val=""/>
-      <w:lvlJc w:val="left"/>
-      <w:pPr>
-        <w:ind w:left="5040" w:hanging="360"/>
-      </w:pPr>
-      <w:rPr>
-        <w:rFonts w:ascii="Symbol" w:hAnsi="Symbol" w:hint="default"/>
-      </w:rPr>
-    </w:lvl>
-    <w:lvl w:ilvl="7" w:tplc="040C0003" w:tentative="1">
-      <w:start w:val="1"/>
-      <w:numFmt w:val="bullet"/>
-      <w:lvlText w:val="o"/>
-      <w:lvlJc w:val="left"/>
-      <w:pPr>
-        <w:ind w:left="5760" w:hanging="360"/>
-      </w:pPr>
-      <w:rPr>
-        <w:rFonts w:ascii="Courier New" w:hAnsi="Courier New" w:cs="Courier New" w:hint="default"/>
-      </w:rPr>
-    </w:lvl>
-    <w:lvl w:ilvl="8" w:tplc="040C0005" w:tentative="1">
-      <w:start w:val="1"/>
-      <w:numFmt w:val="bullet"/>
-      <w:lvlText w:val=""/>
-      <w:lvlJc w:val="left"/>
-      <w:pPr>
-        <w:ind w:left="6480" w:hanging="360"/>
-      </w:pPr>
-      <w:rPr>
-        <w:rFonts w:ascii="Wingdings" w:hAnsi="Wingdings" w:hint="default"/>
-      </w:rPr>
-    </w:lvl>
-  </w:abstractNum>
-  <w:abstractNum w:abstractNumId="12" w15:restartNumberingAfterBreak="0">
-    <w:nsid w:val="7E9F6598"/>
-    <w:multiLevelType w:val="hybridMultilevel"/>
-    <w:tmpl w:val="894A44C8"/>
-    <w:lvl w:ilvl="0" w:tplc="040C0001">
-      <w:start w:val="1"/>
-      <w:numFmt w:val="bullet"/>
-      <w:lvlText w:val=""/>
-      <w:lvlJc w:val="left"/>
-      <w:pPr>
-        <w:ind w:left="720" w:hanging="360"/>
-      </w:pPr>
-      <w:rPr>
-        <w:rFonts w:ascii="Symbol" w:hAnsi="Symbol" w:hint="default"/>
-      </w:rPr>
-    </w:lvl>
-    <w:lvl w:ilvl="1" w:tplc="040C0003" w:tentative="1">
-      <w:start w:val="1"/>
-      <w:numFmt w:val="bullet"/>
-      <w:lvlText w:val="o"/>
-      <w:lvlJc w:val="left"/>
-      <w:pPr>
-        <w:ind w:left="1440" w:hanging="360"/>
-      </w:pPr>
-      <w:rPr>
-        <w:rFonts w:ascii="Courier New" w:hAnsi="Courier New" w:cs="Courier New" w:hint="default"/>
-      </w:rPr>
-    </w:lvl>
-    <w:lvl w:ilvl="2" w:tplc="040C0005" w:tentative="1">
-      <w:start w:val="1"/>
-      <w:numFmt w:val="bullet"/>
-      <w:lvlText w:val=""/>
-      <w:lvlJc w:val="left"/>
-      <w:pPr>
-        <w:ind w:left="2160" w:hanging="360"/>
-      </w:pPr>
-      <w:rPr>
-        <w:rFonts w:ascii="Wingdings" w:hAnsi="Wingdings" w:hint="default"/>
-      </w:rPr>
-    </w:lvl>
-    <w:lvl w:ilvl="3" w:tplc="040C0001" w:tentative="1">
-      <w:start w:val="1"/>
-      <w:numFmt w:val="bullet"/>
-      <w:lvlText w:val=""/>
-      <w:lvlJc w:val="left"/>
-      <w:pPr>
-        <w:ind w:left="2880" w:hanging="360"/>
-      </w:pPr>
-      <w:rPr>
-        <w:rFonts w:ascii="Symbol" w:hAnsi="Symbol" w:hint="default"/>
-      </w:rPr>
-    </w:lvl>
-    <w:lvl w:ilvl="4" w:tplc="040C0003" w:tentative="1">
-      <w:start w:val="1"/>
-      <w:numFmt w:val="bullet"/>
-      <w:lvlText w:val="o"/>
-      <w:lvlJc w:val="left"/>
-      <w:pPr>
-        <w:ind w:left="3600" w:hanging="360"/>
-      </w:pPr>
-      <w:rPr>
-        <w:rFonts w:ascii="Courier New" w:hAnsi="Courier New" w:cs="Courier New" w:hint="default"/>
-      </w:rPr>
-    </w:lvl>
-    <w:lvl w:ilvl="5" w:tplc="040C0005" w:tentative="1">
-      <w:start w:val="1"/>
-      <w:numFmt w:val="bullet"/>
-      <w:lvlText w:val=""/>
-      <w:lvlJc w:val="left"/>
-      <w:pPr>
-        <w:ind w:left="4320" w:hanging="360"/>
-      </w:pPr>
-      <w:rPr>
-        <w:rFonts w:ascii="Wingdings" w:hAnsi="Wingdings" w:hint="default"/>
-      </w:rPr>
-    </w:lvl>
-    <w:lvl w:ilvl="6" w:tplc="040C0001" w:tentative="1">
-      <w:start w:val="1"/>
-      <w:numFmt w:val="bullet"/>
-      <w:lvlText w:val=""/>
-      <w:lvlJc w:val="left"/>
-      <w:pPr>
-        <w:ind w:left="5040" w:hanging="360"/>
-      </w:pPr>
-      <w:rPr>
-        <w:rFonts w:ascii="Symbol" w:hAnsi="Symbol" w:hint="default"/>
-      </w:rPr>
-    </w:lvl>
-    <w:lvl w:ilvl="7" w:tplc="040C0003" w:tentative="1">
-      <w:start w:val="1"/>
-      <w:numFmt w:val="bullet"/>
-      <w:lvlText w:val="o"/>
-      <w:lvlJc w:val="left"/>
-      <w:pPr>
-        <w:ind w:left="5760" w:hanging="360"/>
-      </w:pPr>
-      <w:rPr>
-        <w:rFonts w:ascii="Courier New" w:hAnsi="Courier New" w:cs="Courier New" w:hint="default"/>
-      </w:rPr>
-    </w:lvl>
-    <w:lvl w:ilvl="8" w:tplc="040C0005" w:tentative="1">
-      <w:start w:val="1"/>
-      <w:numFmt w:val="bullet"/>
-      <w:lvlText w:val=""/>
-      <w:lvlJc w:val="left"/>
-      <w:pPr>
-        <w:ind w:left="6480" w:hanging="360"/>
-      </w:pPr>
-      <w:rPr>
-        <w:rFonts w:ascii="Wingdings" w:hAnsi="Wingdings" w:hint="default"/>
-      </w:rPr>
-    </w:lvl>
-  </w:abstractNum>
-  <w:num w:numId="1" w16cid:durableId="445933723">
+  <w:num w:numId="1" w16cid:durableId="1279484102">
+    <w:abstractNumId w:val="7"/>
+  </w:num>
+  <w:num w:numId="2" w16cid:durableId="1226791825">
     <w:abstractNumId w:val="5"/>
   </w:num>
-  <w:num w:numId="2" w16cid:durableId="1565482573">
-    <w:abstractNumId w:val="10"/>
+  <w:num w:numId="3" w16cid:durableId="620066739">
+    <w:abstractNumId w:val="2"/>
   </w:num>
-  <w:num w:numId="3" w16cid:durableId="1939942988">
+  <w:num w:numId="4" w16cid:durableId="1249341586">
+    <w:abstractNumId w:val="1"/>
+  </w:num>
+  <w:num w:numId="5" w16cid:durableId="1402947214">
     <w:abstractNumId w:val="6"/>
   </w:num>
-  <w:num w:numId="4" w16cid:durableId="1043676770">
-    <w:abstractNumId w:val="11"/>
-  </w:num>
-  <w:num w:numId="5" w16cid:durableId="1555580133">
-    <w:abstractNumId w:val="2"/>
-  </w:num>
-  <w:num w:numId="6" w16cid:durableId="332686191">
-    <w:abstractNumId w:val="9"/>
-  </w:num>
-  <w:num w:numId="7" w16cid:durableId="709232343">
-    <w:abstractNumId w:val="1"/>
-  </w:num>
-  <w:num w:numId="8" w16cid:durableId="1717315632">
-    <w:abstractNumId w:val="8"/>
-  </w:num>
-  <w:num w:numId="9" w16cid:durableId="923799938">
-    <w:abstractNumId w:val="7"/>
-  </w:num>
-  <w:num w:numId="10" w16cid:durableId="720981855">
+  <w:num w:numId="6" w16cid:durableId="284241309">
     <w:abstractNumId w:val="3"/>
   </w:num>
-  <w:num w:numId="11" w16cid:durableId="910383162">
-    <w:abstractNumId w:val="12"/>
+  <w:num w:numId="7" w16cid:durableId="527987029">
+    <w:abstractNumId w:val="0"/>
   </w:num>
-  <w:num w:numId="12" w16cid:durableId="1909609559">
+  <w:num w:numId="8" w16cid:durableId="1932348781">
     <w:abstractNumId w:val="4"/>
-  </w:num>
-  <w:num w:numId="13" w16cid:durableId="261571021">
-    <w:abstractNumId w:val="0"/>
   </w:num>
 </w:numbering>
 </file>
@@ -2294,7 +1939,7 @@
     </w:rPrDefault>
     <w:pPrDefault>
       <w:pPr>
-        <w:spacing w:after="160" w:line="259" w:lineRule="auto"/>
+        <w:suppressAutoHyphens/>
       </w:pPr>
     </w:pPrDefault>
   </w:docDefaults>
@@ -2680,6 +2325,9 @@
     <w:name w:val="Normal"/>
     <w:qFormat/>
     <w:rsid w:val="009F55E1"/>
+    <w:pPr>
+      <w:spacing w:after="160" w:line="259" w:lineRule="auto"/>
+    </w:pPr>
   </w:style>
   <w:style w:type="character" w:default="1" w:styleId="Policepardfaut">
     <w:name w:val="Default Paragraph Font"/>
@@ -2707,6 +2355,63 @@
     <w:uiPriority w:val="99"/>
     <w:semiHidden/>
     <w:unhideWhenUsed/>
+  </w:style>
+  <w:style w:type="paragraph" w:styleId="Titre">
+    <w:name w:val="Title"/>
+    <w:basedOn w:val="Normal"/>
+    <w:next w:val="Corpsdetexte"/>
+    <w:qFormat/>
+    <w:pPr>
+      <w:keepNext/>
+      <w:spacing w:before="240" w:after="120"/>
+    </w:pPr>
+    <w:rPr>
+      <w:rFonts w:ascii="Liberation Sans" w:eastAsia="Microsoft YaHei" w:hAnsi="Liberation Sans" w:cs="Lucida Sans"/>
+      <w:sz w:val="28"/>
+      <w:szCs w:val="28"/>
+    </w:rPr>
+  </w:style>
+  <w:style w:type="paragraph" w:styleId="Corpsdetexte">
+    <w:name w:val="Body Text"/>
+    <w:basedOn w:val="Normal"/>
+    <w:pPr>
+      <w:spacing w:after="140" w:line="276" w:lineRule="auto"/>
+    </w:pPr>
+  </w:style>
+  <w:style w:type="paragraph" w:styleId="Liste">
+    <w:name w:val="List"/>
+    <w:basedOn w:val="Corpsdetexte"/>
+    <w:rPr>
+      <w:rFonts w:cs="Lucida Sans"/>
+    </w:rPr>
+  </w:style>
+  <w:style w:type="paragraph" w:styleId="Lgende">
+    <w:name w:val="caption"/>
+    <w:basedOn w:val="Normal"/>
+    <w:qFormat/>
+    <w:pPr>
+      <w:suppressLineNumbers/>
+      <w:spacing w:before="120" w:after="120"/>
+    </w:pPr>
+    <w:rPr>
+      <w:rFonts w:cs="Lucida Sans"/>
+      <w:i/>
+      <w:iCs/>
+      <w:sz w:val="24"/>
+      <w:szCs w:val="24"/>
+    </w:rPr>
+  </w:style>
+  <w:style w:type="paragraph" w:customStyle="1" w:styleId="Index">
+    <w:name w:val="Index"/>
+    <w:basedOn w:val="Normal"/>
+    <w:qFormat/>
+    <w:pPr>
+      <w:suppressLineNumbers/>
+    </w:pPr>
+    <w:rPr>
+      <w:rFonts w:cs="Lucida Sans"/>
+      <w:lang/>
+    </w:rPr>
   </w:style>
   <w:style w:type="paragraph" w:styleId="Paragraphedeliste">
     <w:name w:val="List Paragraph"/>

</xml_diff>

<commit_message>
MAJ du 03/04 sans la correction de insert aux de louis et pierre
</commit_message>
<xml_diff>
--- a/Organisation_projet_Tetris.docx
+++ b/Organisation_projet_Tetris.docx
@@ -779,8 +779,168 @@
         <w:jc w:val="both"/>
       </w:pPr>
       <w:r>
-        <w:t>Inté : mélie a fait la doc des test</w:t>
-      </w:r>
+        <w:t>Inté</w:t>
+      </w:r>
+      <w:r>
+        <w:t>grat</w:t>
+      </w:r>
+      <w:r>
+        <w:t>eur</w:t>
+      </w:r>
+      <w:r>
+        <w:t> : mélie a fait la doc des test</w:t>
+      </w:r>
+    </w:p>
+    <w:p>
+      <w:pPr>
+        <w:jc w:val="both"/>
+        <w:rPr>
+          <w:u w:val="single"/>
+        </w:rPr>
+      </w:pPr>
+      <w:r>
+        <w:rPr>
+          <w:u w:val="single"/>
+        </w:rPr>
+        <w:t>Lundi 3 avril :</w:t>
+      </w:r>
+    </w:p>
+    <w:p>
+      <w:pPr>
+        <w:jc w:val="both"/>
+      </w:pPr>
+      <w:r>
+        <w:t>Intégrat</w:t>
+      </w:r>
+      <w:r>
+        <w:t>eur :</w:t>
+      </w:r>
+      <w:r>
+        <w:t xml:space="preserve"> Mélie</w:t>
+      </w:r>
+    </w:p>
+    <w:p>
+      <w:pPr>
+        <w:jc w:val="both"/>
+      </w:pPr>
+      <w:r>
+        <w:t>Dev : Pierre,</w:t>
+      </w:r>
+      <w:r>
+        <w:t>Nicolas</w:t>
+      </w:r>
+    </w:p>
+    <w:p>
+      <w:pPr>
+        <w:jc w:val="both"/>
+      </w:pPr>
+      <w:r>
+        <w:t xml:space="preserve">Test : </w:t>
+      </w:r>
+      <w:r>
+        <w:t>Louis</w:t>
+      </w:r>
+      <w:r>
+        <w:t xml:space="preserve">, </w:t>
+      </w:r>
+      <w:r>
+        <w:t>Mélie</w:t>
+      </w:r>
+    </w:p>
+    <w:p>
+      <w:pPr>
+        <w:jc w:val="both"/>
+      </w:pPr>
+      <w:r>
+        <w:t xml:space="preserve">Fait : </w:t>
+      </w:r>
+    </w:p>
+    <w:p>
+      <w:pPr>
+        <w:pStyle w:val="Paragraphedeliste"/>
+        <w:numPr>
+          <w:ilvl w:val="0"/>
+          <w:numId w:val="9"/>
+        </w:numPr>
+        <w:jc w:val="both"/>
+      </w:pPr>
+      <w:r>
+        <w:t xml:space="preserve">Dev : </w:t>
+      </w:r>
+      <w:r>
+        <w:t>correction de certaines fonc</w:t>
+      </w:r>
+      <w:r>
+        <w:t>tions</w:t>
+      </w:r>
+      <w:r>
+        <w:t xml:space="preserve"> (insert</w:t>
+      </w:r>
+      <w:r>
+        <w:t>)</w:t>
+      </w:r>
+      <w:r>
+        <w:t xml:space="preserve"> + suite question 8 avec les fonction mo</w:t>
+      </w:r>
+      <w:r>
+        <w:t>ve et rotate</w:t>
+      </w:r>
+    </w:p>
+    <w:p>
+      <w:pPr>
+        <w:pStyle w:val="Paragraphedeliste"/>
+        <w:numPr>
+          <w:ilvl w:val="0"/>
+          <w:numId w:val="9"/>
+        </w:numPr>
+        <w:jc w:val="both"/>
+      </w:pPr>
+      <w:r>
+        <w:t xml:space="preserve">Test : Fonction insert </w:t>
+      </w:r>
+    </w:p>
+    <w:p>
+      <w:pPr>
+        <w:pStyle w:val="Paragraphedeliste"/>
+        <w:numPr>
+          <w:ilvl w:val="0"/>
+          <w:numId w:val="9"/>
+        </w:numPr>
+        <w:jc w:val="both"/>
+      </w:pPr>
+      <w:r>
+        <w:t>Inté</w:t>
+      </w:r>
+      <w:r>
+        <w:t>gration</w:t>
+      </w:r>
+      <w:r>
+        <w:t xml:space="preserve"> : </w:t>
+      </w:r>
+      <w:r>
+        <w:t>génération</w:t>
+      </w:r>
+      <w:r>
+        <w:t xml:space="preserve"> d</w:t>
+      </w:r>
+      <w:r>
+        <w:t>e la</w:t>
+      </w:r>
+      <w:r>
+        <w:t xml:space="preserve"> doc de test</w:t>
+      </w:r>
+      <w:r>
+        <w:t xml:space="preserve"> et actualisation de toute la doc et correction des bugs</w:t>
+      </w:r>
+      <w:r>
+        <w:t xml:space="preserve"> </w:t>
+      </w:r>
+    </w:p>
+    <w:p>
+      <w:pPr>
+        <w:ind w:left="360"/>
+        <w:jc w:val="both"/>
+      </w:pPr>
     </w:p>
     <w:sectPr>
       <w:pgSz w:w="11906" w:h="16838"/>
@@ -796,6 +956,119 @@
 <file path=word/numbering.xml><?xml version="1.0" encoding="utf-8"?>
 <w:numbering xmlns:wpc="http://schemas.microsoft.com/office/word/2010/wordprocessingCanvas" xmlns:cx="http://schemas.microsoft.com/office/drawing/2014/chartex" xmlns:cx1="http://schemas.microsoft.com/office/drawing/2015/9/8/chartex" xmlns:cx2="http://schemas.microsoft.com/office/drawing/2015/10/21/chartex" xmlns:cx3="http://schemas.microsoft.com/office/drawing/2016/5/9/chartex" xmlns:cx4="http://schemas.microsoft.com/office/drawing/2016/5/10/chartex" xmlns:cx5="http://schemas.microsoft.com/office/drawing/2016/5/11/chartex" xmlns:cx6="http://schemas.microsoft.com/office/drawing/2016/5/12/chartex" xmlns:cx7="http://schemas.microsoft.com/office/drawing/2016/5/13/chartex" xmlns:cx8="http://schemas.microsoft.com/office/drawing/2016/5/14/chartex" xmlns:mc="http://schemas.openxmlformats.org/markup-compatibility/2006" xmlns:aink="http://schemas.microsoft.com/office/drawing/2016/ink" xmlns:am3d="http://schemas.microsoft.com/office/drawing/2017/model3d" xmlns:o="urn:schemas-microsoft-com:office:office" xmlns:oel="http://schemas.microsoft.com/office/2019/extlst" xmlns:r="http://schemas.openxmlformats.org/officeDocument/2006/relationships" xmlns:m="http://schemas.openxmlformats.org/officeDocument/2006/math" xmlns:v="urn:schemas-microsoft-com:vml" xmlns:wp14="http://schemas.microsoft.com/office/word/2010/wordprocessingDrawing" xmlns:wp="http://schemas.openxmlformats.org/drawingml/2006/wordprocessingDrawing" xmlns:w10="urn:schemas-microsoft-com:office:word" xmlns:w="http://schemas.openxmlformats.org/wordprocessingml/2006/main" xmlns:w14="http://schemas.microsoft.com/office/word/2010/wordml" xmlns:w15="http://schemas.microsoft.com/office/word/2012/wordml" xmlns:w16cex="http://schemas.microsoft.com/office/word/2018/wordml/cex" xmlns:w16cid="http://schemas.microsoft.com/office/word/2016/wordml/cid" xmlns:w16="http://schemas.microsoft.com/office/word/2018/wordml" xmlns:w16sdtdh="http://schemas.microsoft.com/office/word/2020/wordml/sdtdatahash" xmlns:w16se="http://schemas.microsoft.com/office/word/2015/wordml/symex" xmlns:wpg="http://schemas.microsoft.com/office/word/2010/wordprocessingGroup" xmlns:wpi="http://schemas.microsoft.com/office/word/2010/wordprocessingInk" xmlns:wne="http://schemas.microsoft.com/office/word/2006/wordml" xmlns:wps="http://schemas.microsoft.com/office/word/2010/wordprocessingShape" mc:Ignorable="w14 w15 w16se w16cid w16 w16cex w16sdtdh wp14">
   <w:abstractNum w:abstractNumId="0" w15:restartNumberingAfterBreak="0">
+    <w:nsid w:val="1CBD23BD"/>
+    <w:multiLevelType w:val="hybridMultilevel"/>
+    <w:tmpl w:val="7D5E1A14"/>
+    <w:lvl w:ilvl="0" w:tplc="040C0001">
+      <w:start w:val="1"/>
+      <w:numFmt w:val="bullet"/>
+      <w:lvlText w:val=""/>
+      <w:lvlJc w:val="left"/>
+      <w:pPr>
+        <w:ind w:left="720" w:hanging="360"/>
+      </w:pPr>
+      <w:rPr>
+        <w:rFonts w:ascii="Symbol" w:hAnsi="Symbol" w:hint="default"/>
+      </w:rPr>
+    </w:lvl>
+    <w:lvl w:ilvl="1" w:tplc="040C0003" w:tentative="1">
+      <w:start w:val="1"/>
+      <w:numFmt w:val="bullet"/>
+      <w:lvlText w:val="o"/>
+      <w:lvlJc w:val="left"/>
+      <w:pPr>
+        <w:ind w:left="1440" w:hanging="360"/>
+      </w:pPr>
+      <w:rPr>
+        <w:rFonts w:ascii="Courier New" w:hAnsi="Courier New" w:cs="Courier New" w:hint="default"/>
+      </w:rPr>
+    </w:lvl>
+    <w:lvl w:ilvl="2" w:tplc="040C0005" w:tentative="1">
+      <w:start w:val="1"/>
+      <w:numFmt w:val="bullet"/>
+      <w:lvlText w:val=""/>
+      <w:lvlJc w:val="left"/>
+      <w:pPr>
+        <w:ind w:left="2160" w:hanging="360"/>
+      </w:pPr>
+      <w:rPr>
+        <w:rFonts w:ascii="Wingdings" w:hAnsi="Wingdings" w:hint="default"/>
+      </w:rPr>
+    </w:lvl>
+    <w:lvl w:ilvl="3" w:tplc="040C0001" w:tentative="1">
+      <w:start w:val="1"/>
+      <w:numFmt w:val="bullet"/>
+      <w:lvlText w:val=""/>
+      <w:lvlJc w:val="left"/>
+      <w:pPr>
+        <w:ind w:left="2880" w:hanging="360"/>
+      </w:pPr>
+      <w:rPr>
+        <w:rFonts w:ascii="Symbol" w:hAnsi="Symbol" w:hint="default"/>
+      </w:rPr>
+    </w:lvl>
+    <w:lvl w:ilvl="4" w:tplc="040C0003" w:tentative="1">
+      <w:start w:val="1"/>
+      <w:numFmt w:val="bullet"/>
+      <w:lvlText w:val="o"/>
+      <w:lvlJc w:val="left"/>
+      <w:pPr>
+        <w:ind w:left="3600" w:hanging="360"/>
+      </w:pPr>
+      <w:rPr>
+        <w:rFonts w:ascii="Courier New" w:hAnsi="Courier New" w:cs="Courier New" w:hint="default"/>
+      </w:rPr>
+    </w:lvl>
+    <w:lvl w:ilvl="5" w:tplc="040C0005" w:tentative="1">
+      <w:start w:val="1"/>
+      <w:numFmt w:val="bullet"/>
+      <w:lvlText w:val=""/>
+      <w:lvlJc w:val="left"/>
+      <w:pPr>
+        <w:ind w:left="4320" w:hanging="360"/>
+      </w:pPr>
+      <w:rPr>
+        <w:rFonts w:ascii="Wingdings" w:hAnsi="Wingdings" w:hint="default"/>
+      </w:rPr>
+    </w:lvl>
+    <w:lvl w:ilvl="6" w:tplc="040C0001" w:tentative="1">
+      <w:start w:val="1"/>
+      <w:numFmt w:val="bullet"/>
+      <w:lvlText w:val=""/>
+      <w:lvlJc w:val="left"/>
+      <w:pPr>
+        <w:ind w:left="5040" w:hanging="360"/>
+      </w:pPr>
+      <w:rPr>
+        <w:rFonts w:ascii="Symbol" w:hAnsi="Symbol" w:hint="default"/>
+      </w:rPr>
+    </w:lvl>
+    <w:lvl w:ilvl="7" w:tplc="040C0003" w:tentative="1">
+      <w:start w:val="1"/>
+      <w:numFmt w:val="bullet"/>
+      <w:lvlText w:val="o"/>
+      <w:lvlJc w:val="left"/>
+      <w:pPr>
+        <w:ind w:left="5760" w:hanging="360"/>
+      </w:pPr>
+      <w:rPr>
+        <w:rFonts w:ascii="Courier New" w:hAnsi="Courier New" w:cs="Courier New" w:hint="default"/>
+      </w:rPr>
+    </w:lvl>
+    <w:lvl w:ilvl="8" w:tplc="040C0005" w:tentative="1">
+      <w:start w:val="1"/>
+      <w:numFmt w:val="bullet"/>
+      <w:lvlText w:val=""/>
+      <w:lvlJc w:val="left"/>
+      <w:pPr>
+        <w:ind w:left="6480" w:hanging="360"/>
+      </w:pPr>
+      <w:rPr>
+        <w:rFonts w:ascii="Wingdings" w:hAnsi="Wingdings" w:hint="default"/>
+      </w:rPr>
+    </w:lvl>
+  </w:abstractNum>
+  <w:abstractNum w:abstractNumId="1" w15:restartNumberingAfterBreak="0">
     <w:nsid w:val="2AD56308"/>
     <w:multiLevelType w:val="multilevel"/>
     <w:tmpl w:val="E9202898"/>
@@ -935,7 +1208,7 @@
       </w:rPr>
     </w:lvl>
   </w:abstractNum>
-  <w:abstractNum w:abstractNumId="1" w15:restartNumberingAfterBreak="0">
+  <w:abstractNum w:abstractNumId="2" w15:restartNumberingAfterBreak="0">
     <w:nsid w:val="37422FCE"/>
     <w:multiLevelType w:val="multilevel"/>
     <w:tmpl w:val="50A064C6"/>
@@ -1075,7 +1348,7 @@
       </w:rPr>
     </w:lvl>
   </w:abstractNum>
-  <w:abstractNum w:abstractNumId="2" w15:restartNumberingAfterBreak="0">
+  <w:abstractNum w:abstractNumId="3" w15:restartNumberingAfterBreak="0">
     <w:nsid w:val="47A42137"/>
     <w:multiLevelType w:val="multilevel"/>
     <w:tmpl w:val="DF8A57E0"/>
@@ -1215,7 +1488,7 @@
       </w:rPr>
     </w:lvl>
   </w:abstractNum>
-  <w:abstractNum w:abstractNumId="3" w15:restartNumberingAfterBreak="0">
+  <w:abstractNum w:abstractNumId="4" w15:restartNumberingAfterBreak="0">
     <w:nsid w:val="48C60FC7"/>
     <w:multiLevelType w:val="multilevel"/>
     <w:tmpl w:val="E5E400BA"/>
@@ -1355,7 +1628,7 @@
       </w:rPr>
     </w:lvl>
   </w:abstractNum>
-  <w:abstractNum w:abstractNumId="4" w15:restartNumberingAfterBreak="0">
+  <w:abstractNum w:abstractNumId="5" w15:restartNumberingAfterBreak="0">
     <w:nsid w:val="4FE53CB4"/>
     <w:multiLevelType w:val="multilevel"/>
     <w:tmpl w:val="FE385F20"/>
@@ -1477,7 +1750,7 @@
       </w:pPr>
     </w:lvl>
   </w:abstractNum>
-  <w:abstractNum w:abstractNumId="5" w15:restartNumberingAfterBreak="0">
+  <w:abstractNum w:abstractNumId="6" w15:restartNumberingAfterBreak="0">
     <w:nsid w:val="57F9285A"/>
     <w:multiLevelType w:val="multilevel"/>
     <w:tmpl w:val="99284242"/>
@@ -1617,7 +1890,7 @@
       </w:rPr>
     </w:lvl>
   </w:abstractNum>
-  <w:abstractNum w:abstractNumId="6" w15:restartNumberingAfterBreak="0">
+  <w:abstractNum w:abstractNumId="7" w15:restartNumberingAfterBreak="0">
     <w:nsid w:val="6C750CEB"/>
     <w:multiLevelType w:val="multilevel"/>
     <w:tmpl w:val="9A960ECA"/>
@@ -1757,7 +2030,7 @@
       </w:rPr>
     </w:lvl>
   </w:abstractNum>
-  <w:abstractNum w:abstractNumId="7" w15:restartNumberingAfterBreak="0">
+  <w:abstractNum w:abstractNumId="8" w15:restartNumberingAfterBreak="0">
     <w:nsid w:val="7B567100"/>
     <w:multiLevelType w:val="multilevel"/>
     <w:tmpl w:val="9B745012"/>
@@ -1898,28 +2171,31 @@
     </w:lvl>
   </w:abstractNum>
   <w:num w:numId="1" w16cid:durableId="1279484102">
+    <w:abstractNumId w:val="8"/>
+  </w:num>
+  <w:num w:numId="2" w16cid:durableId="1226791825">
+    <w:abstractNumId w:val="6"/>
+  </w:num>
+  <w:num w:numId="3" w16cid:durableId="620066739">
+    <w:abstractNumId w:val="3"/>
+  </w:num>
+  <w:num w:numId="4" w16cid:durableId="1249341586">
+    <w:abstractNumId w:val="2"/>
+  </w:num>
+  <w:num w:numId="5" w16cid:durableId="1402947214">
     <w:abstractNumId w:val="7"/>
   </w:num>
-  <w:num w:numId="2" w16cid:durableId="1226791825">
+  <w:num w:numId="6" w16cid:durableId="284241309">
+    <w:abstractNumId w:val="4"/>
+  </w:num>
+  <w:num w:numId="7" w16cid:durableId="527987029">
+    <w:abstractNumId w:val="1"/>
+  </w:num>
+  <w:num w:numId="8" w16cid:durableId="1932348781">
     <w:abstractNumId w:val="5"/>
   </w:num>
-  <w:num w:numId="3" w16cid:durableId="620066739">
-    <w:abstractNumId w:val="2"/>
-  </w:num>
-  <w:num w:numId="4" w16cid:durableId="1249341586">
-    <w:abstractNumId w:val="1"/>
-  </w:num>
-  <w:num w:numId="5" w16cid:durableId="1402947214">
-    <w:abstractNumId w:val="6"/>
-  </w:num>
-  <w:num w:numId="6" w16cid:durableId="284241309">
-    <w:abstractNumId w:val="3"/>
-  </w:num>
-  <w:num w:numId="7" w16cid:durableId="527987029">
+  <w:num w:numId="9" w16cid:durableId="62682754">
     <w:abstractNumId w:val="0"/>
-  </w:num>
-  <w:num w:numId="8" w16cid:durableId="1932348781">
-    <w:abstractNumId w:val="4"/>
   </w:num>
 </w:numbering>
 </file>
@@ -2410,7 +2686,6 @@
     </w:pPr>
     <w:rPr>
       <w:rFonts w:cs="Lucida Sans"/>
-      <w:lang/>
     </w:rPr>
   </w:style>
   <w:style w:type="paragraph" w:styleId="Paragraphedeliste">

</xml_diff>

<commit_message>
MAJ 06/04 tout est a jour avec la doc et les fonctions de déplacements
</commit_message>
<xml_diff>
--- a/Organisation_projet_Tetris.docx
+++ b/Organisation_projet_Tetris.docx
@@ -98,8 +98,13 @@
         <w:jc w:val="both"/>
       </w:pPr>
       <w:r>
-        <w:t>Fonction de la question 1 faite sauf fonction drawfill_absolute_pt</w:t>
-      </w:r>
+        <w:t xml:space="preserve">Fonction de la question 1 faite sauf fonction </w:t>
+      </w:r>
+      <w:proofErr w:type="spellStart"/>
+      <w:r>
+        <w:t>drawfill_absolute_pt</w:t>
+      </w:r>
+      <w:proofErr w:type="spellEnd"/>
     </w:p>
     <w:p>
       <w:pPr>
@@ -178,8 +183,21 @@
         <w:jc w:val="both"/>
       </w:pPr>
       <w:r>
-        <w:t>Test : convert, question 1 sauf drawfill_absolute_pt</w:t>
-      </w:r>
+        <w:t xml:space="preserve">Test : </w:t>
+      </w:r>
+      <w:proofErr w:type="spellStart"/>
+      <w:r>
+        <w:t>convert</w:t>
+      </w:r>
+      <w:proofErr w:type="spellEnd"/>
+      <w:r>
+        <w:t xml:space="preserve">, question 1 sauf </w:t>
+      </w:r>
+      <w:proofErr w:type="spellStart"/>
+      <w:r>
+        <w:t>drawfill_absolute_pt</w:t>
+      </w:r>
+      <w:proofErr w:type="spellEnd"/>
     </w:p>
     <w:p>
       <w:pPr>
@@ -263,8 +281,13 @@
         <w:jc w:val="both"/>
       </w:pPr>
       <w:r>
-        <w:t>Test : Question 2, 3 sauf drawfill_pt_list</w:t>
-      </w:r>
+        <w:t xml:space="preserve">Test : Question 2, 3 sauf </w:t>
+      </w:r>
+      <w:proofErr w:type="spellStart"/>
+      <w:r>
+        <w:t>drawfill_pt_list</w:t>
+      </w:r>
+      <w:proofErr w:type="spellEnd"/>
     </w:p>
     <w:p>
       <w:pPr>
@@ -374,8 +397,13 @@
         <w:jc w:val="both"/>
       </w:pPr>
       <w:r>
-        <w:t>Test : Melie</w:t>
-      </w:r>
+        <w:t xml:space="preserve">Test : </w:t>
+      </w:r>
+      <w:proofErr w:type="spellStart"/>
+      <w:r>
+        <w:t>Melie</w:t>
+      </w:r>
+      <w:proofErr w:type="spellEnd"/>
     </w:p>
     <w:p>
       <w:pPr>
@@ -433,8 +461,13 @@
         <w:jc w:val="both"/>
       </w:pPr>
       <w:r>
-        <w:t>Test : test de draw_frame</w:t>
-      </w:r>
+        <w:t xml:space="preserve">Test : test de </w:t>
+      </w:r>
+      <w:proofErr w:type="spellStart"/>
+      <w:r>
+        <w:t>draw_frame</w:t>
+      </w:r>
+      <w:proofErr w:type="spellEnd"/>
     </w:p>
     <w:p>
       <w:pPr>
@@ -632,8 +665,30 @@
         <w:rPr>
           <w:lang w:val="en-US"/>
         </w:rPr>
-        <w:t>Test :  color_choice, cur_shape_choice</w:t>
-      </w:r>
+        <w:t xml:space="preserve">Test :  </w:t>
+      </w:r>
+      <w:proofErr w:type="spellStart"/>
+      <w:r>
+        <w:rPr>
+          <w:lang w:val="en-US"/>
+        </w:rPr>
+        <w:t>color_choice</w:t>
+      </w:r>
+      <w:proofErr w:type="spellEnd"/>
+      <w:r>
+        <w:rPr>
+          <w:lang w:val="en-US"/>
+        </w:rPr>
+        <w:t xml:space="preserve">, </w:t>
+      </w:r>
+      <w:proofErr w:type="spellStart"/>
+      <w:r>
+        <w:rPr>
+          <w:lang w:val="en-US"/>
+        </w:rPr>
+        <w:t>cur_shape_choice</w:t>
+      </w:r>
+      <w:proofErr w:type="spellEnd"/>
     </w:p>
     <w:p>
       <w:pPr>
@@ -713,8 +768,13 @@
         <w:t>Intégrateur : Nicolas</w:t>
       </w:r>
       <w:r>
-        <w:t>, mélie</w:t>
-      </w:r>
+        <w:t xml:space="preserve">, </w:t>
+      </w:r>
+      <w:proofErr w:type="spellStart"/>
+      <w:r>
+        <w:t>mélie</w:t>
+      </w:r>
+      <w:proofErr w:type="spellEnd"/>
     </w:p>
     <w:p>
       <w:pPr>
@@ -729,8 +789,13 @@
         <w:jc w:val="both"/>
       </w:pPr>
       <w:r>
-        <w:t>Test : Louis et Melie</w:t>
-      </w:r>
+        <w:t xml:space="preserve">Test : Louis et </w:t>
+      </w:r>
+      <w:proofErr w:type="spellStart"/>
+      <w:r>
+        <w:t>Melie</w:t>
+      </w:r>
+      <w:proofErr w:type="spellEnd"/>
     </w:p>
     <w:p>
       <w:pPr>
@@ -753,7 +818,15 @@
         <w:t xml:space="preserve">Dev : </w:t>
       </w:r>
       <w:r>
-        <w:t>fin fonction init play et début de la question 8</w:t>
+        <w:t xml:space="preserve">fin fonction init </w:t>
+      </w:r>
+      <w:proofErr w:type="spellStart"/>
+      <w:r>
+        <w:t>play</w:t>
+      </w:r>
+      <w:proofErr w:type="spellEnd"/>
+      <w:r>
+        <w:t xml:space="preserve"> et début de la question 8</w:t>
       </w:r>
     </w:p>
     <w:p>
@@ -788,7 +861,15 @@
         <w:t>eur</w:t>
       </w:r>
       <w:r>
-        <w:t> : mélie a fait la doc des test</w:t>
+        <w:t xml:space="preserve"> : </w:t>
+      </w:r>
+      <w:proofErr w:type="spellStart"/>
+      <w:r>
+        <w:t>mélie</w:t>
+      </w:r>
+      <w:proofErr w:type="spellEnd"/>
+      <w:r>
+        <w:t xml:space="preserve"> a fait la doc des test</w:t>
       </w:r>
     </w:p>
     <w:p>
@@ -824,11 +905,16 @@
         <w:jc w:val="both"/>
       </w:pPr>
       <w:r>
-        <w:t>Dev : Pierre,</w:t>
+        <w:t xml:space="preserve">Dev : </w:t>
+      </w:r>
+      <w:proofErr w:type="spellStart"/>
+      <w:r>
+        <w:t>Pierre,</w:t>
       </w:r>
       <w:r>
         <w:t>Nicolas</w:t>
       </w:r>
+      <w:proofErr w:type="spellEnd"/>
     </w:p>
     <w:p>
       <w:pPr>
@@ -841,10 +927,7 @@
         <w:t>Louis</w:t>
       </w:r>
       <w:r>
-        <w:t xml:space="preserve">, </w:t>
-      </w:r>
-      <w:r>
-        <w:t>Mélie</w:t>
+        <w:t>, Mélie</w:t>
       </w:r>
     </w:p>
     <w:p>
@@ -883,8 +966,13 @@
         <w:t xml:space="preserve"> + suite question 8 avec les fonction mo</w:t>
       </w:r>
       <w:r>
-        <w:t>ve et rotate</w:t>
-      </w:r>
+        <w:t xml:space="preserve">ve et </w:t>
+      </w:r>
+      <w:proofErr w:type="spellStart"/>
+      <w:r>
+        <w:t>rotate</w:t>
+      </w:r>
+      <w:proofErr w:type="spellEnd"/>
     </w:p>
     <w:p>
       <w:pPr>
@@ -938,9 +1026,142 @@
     </w:p>
     <w:p>
       <w:pPr>
-        <w:ind w:left="360"/>
-        <w:jc w:val="both"/>
-      </w:pPr>
+        <w:jc w:val="both"/>
+        <w:rPr>
+          <w:u w:val="single"/>
+        </w:rPr>
+      </w:pPr>
+      <w:r>
+        <w:rPr>
+          <w:u w:val="single"/>
+        </w:rPr>
+        <w:t>Jeudi 6 avril 2023 :</w:t>
+      </w:r>
+    </w:p>
+    <w:p>
+      <w:pPr>
+        <w:jc w:val="both"/>
+      </w:pPr>
+      <w:r>
+        <w:t>In</w:t>
+      </w:r>
+      <w:r>
+        <w:t>tégrateur : Mélie</w:t>
+      </w:r>
+    </w:p>
+    <w:p>
+      <w:pPr>
+        <w:jc w:val="both"/>
+      </w:pPr>
+      <w:r>
+        <w:t>Dev : Pierre, Nicolas</w:t>
+      </w:r>
+    </w:p>
+    <w:p>
+      <w:pPr>
+        <w:jc w:val="both"/>
+      </w:pPr>
+      <w:r>
+        <w:t>Test : Louis, Mélie</w:t>
+      </w:r>
+    </w:p>
+    <w:p>
+      <w:pPr>
+        <w:jc w:val="both"/>
+      </w:pPr>
+      <w:r>
+        <w:t xml:space="preserve">Fait : </w:t>
+      </w:r>
+    </w:p>
+    <w:p>
+      <w:pPr>
+        <w:pStyle w:val="Paragraphedeliste"/>
+        <w:numPr>
+          <w:ilvl w:val="0"/>
+          <w:numId w:val="10"/>
+        </w:numPr>
+        <w:jc w:val="both"/>
+        <w:rPr>
+          <w:lang w:val="en-US"/>
+        </w:rPr>
+      </w:pPr>
+      <w:r>
+        <w:rPr>
+          <w:lang w:val="en-US"/>
+        </w:rPr>
+        <w:t xml:space="preserve">Dev : </w:t>
+      </w:r>
+      <w:proofErr w:type="spellStart"/>
+      <w:r>
+        <w:rPr>
+          <w:lang w:val="en-US"/>
+        </w:rPr>
+        <w:t>fonction</w:t>
+      </w:r>
+      <w:proofErr w:type="spellEnd"/>
+      <w:r>
+        <w:rPr>
+          <w:lang w:val="en-US"/>
+        </w:rPr>
+        <w:t xml:space="preserve"> </w:t>
+      </w:r>
+      <w:proofErr w:type="spellStart"/>
+      <w:r>
+        <w:rPr>
+          <w:lang w:val="en-US"/>
+        </w:rPr>
+        <w:t>isfreemove</w:t>
+      </w:r>
+      <w:proofErr w:type="spellEnd"/>
+      <w:r>
+        <w:rPr>
+          <w:lang w:val="en-US"/>
+        </w:rPr>
+        <w:t>, rotate left et right, move left et right</w:t>
+      </w:r>
+    </w:p>
+    <w:p>
+      <w:pPr>
+        <w:pStyle w:val="Paragraphedeliste"/>
+        <w:numPr>
+          <w:ilvl w:val="0"/>
+          <w:numId w:val="10"/>
+        </w:numPr>
+        <w:jc w:val="both"/>
+        <w:rPr>
+          <w:lang w:val="en-US"/>
+        </w:rPr>
+      </w:pPr>
+      <w:r>
+        <w:rPr>
+          <w:lang w:val="en-US"/>
+        </w:rPr>
+        <w:t xml:space="preserve">Test : correction des different problems + </w:t>
+      </w:r>
+      <w:proofErr w:type="spellStart"/>
+      <w:r>
+        <w:rPr>
+          <w:lang w:val="en-US"/>
+        </w:rPr>
+        <w:t>init_play</w:t>
+      </w:r>
+      <w:proofErr w:type="spellEnd"/>
+    </w:p>
+    <w:p>
+      <w:pPr>
+        <w:pStyle w:val="Paragraphedeliste"/>
+        <w:numPr>
+          <w:ilvl w:val="0"/>
+          <w:numId w:val="10"/>
+        </w:numPr>
+        <w:jc w:val="both"/>
+      </w:pPr>
+      <w:r>
+        <w:t xml:space="preserve">Intégration : actualisation de la doc </w:t>
+      </w:r>
+      <w:r>
+        <w:t>et correction petite faute de cohérence</w:t>
+      </w:r>
     </w:p>
     <w:sectPr>
       <w:pgSz w:w="11906" w:h="16838"/>
@@ -1751,6 +1972,119 @@
     </w:lvl>
   </w:abstractNum>
   <w:abstractNum w:abstractNumId="6" w15:restartNumberingAfterBreak="0">
+    <w:nsid w:val="517C4A06"/>
+    <w:multiLevelType w:val="hybridMultilevel"/>
+    <w:tmpl w:val="9EACC9BC"/>
+    <w:lvl w:ilvl="0" w:tplc="040C0001">
+      <w:start w:val="1"/>
+      <w:numFmt w:val="bullet"/>
+      <w:lvlText w:val=""/>
+      <w:lvlJc w:val="left"/>
+      <w:pPr>
+        <w:ind w:left="720" w:hanging="360"/>
+      </w:pPr>
+      <w:rPr>
+        <w:rFonts w:ascii="Symbol" w:hAnsi="Symbol" w:hint="default"/>
+      </w:rPr>
+    </w:lvl>
+    <w:lvl w:ilvl="1" w:tplc="040C0003" w:tentative="1">
+      <w:start w:val="1"/>
+      <w:numFmt w:val="bullet"/>
+      <w:lvlText w:val="o"/>
+      <w:lvlJc w:val="left"/>
+      <w:pPr>
+        <w:ind w:left="1440" w:hanging="360"/>
+      </w:pPr>
+      <w:rPr>
+        <w:rFonts w:ascii="Courier New" w:hAnsi="Courier New" w:cs="Courier New" w:hint="default"/>
+      </w:rPr>
+    </w:lvl>
+    <w:lvl w:ilvl="2" w:tplc="040C0005" w:tentative="1">
+      <w:start w:val="1"/>
+      <w:numFmt w:val="bullet"/>
+      <w:lvlText w:val=""/>
+      <w:lvlJc w:val="left"/>
+      <w:pPr>
+        <w:ind w:left="2160" w:hanging="360"/>
+      </w:pPr>
+      <w:rPr>
+        <w:rFonts w:ascii="Wingdings" w:hAnsi="Wingdings" w:hint="default"/>
+      </w:rPr>
+    </w:lvl>
+    <w:lvl w:ilvl="3" w:tplc="040C0001" w:tentative="1">
+      <w:start w:val="1"/>
+      <w:numFmt w:val="bullet"/>
+      <w:lvlText w:val=""/>
+      <w:lvlJc w:val="left"/>
+      <w:pPr>
+        <w:ind w:left="2880" w:hanging="360"/>
+      </w:pPr>
+      <w:rPr>
+        <w:rFonts w:ascii="Symbol" w:hAnsi="Symbol" w:hint="default"/>
+      </w:rPr>
+    </w:lvl>
+    <w:lvl w:ilvl="4" w:tplc="040C0003" w:tentative="1">
+      <w:start w:val="1"/>
+      <w:numFmt w:val="bullet"/>
+      <w:lvlText w:val="o"/>
+      <w:lvlJc w:val="left"/>
+      <w:pPr>
+        <w:ind w:left="3600" w:hanging="360"/>
+      </w:pPr>
+      <w:rPr>
+        <w:rFonts w:ascii="Courier New" w:hAnsi="Courier New" w:cs="Courier New" w:hint="default"/>
+      </w:rPr>
+    </w:lvl>
+    <w:lvl w:ilvl="5" w:tplc="040C0005" w:tentative="1">
+      <w:start w:val="1"/>
+      <w:numFmt w:val="bullet"/>
+      <w:lvlText w:val=""/>
+      <w:lvlJc w:val="left"/>
+      <w:pPr>
+        <w:ind w:left="4320" w:hanging="360"/>
+      </w:pPr>
+      <w:rPr>
+        <w:rFonts w:ascii="Wingdings" w:hAnsi="Wingdings" w:hint="default"/>
+      </w:rPr>
+    </w:lvl>
+    <w:lvl w:ilvl="6" w:tplc="040C0001" w:tentative="1">
+      <w:start w:val="1"/>
+      <w:numFmt w:val="bullet"/>
+      <w:lvlText w:val=""/>
+      <w:lvlJc w:val="left"/>
+      <w:pPr>
+        <w:ind w:left="5040" w:hanging="360"/>
+      </w:pPr>
+      <w:rPr>
+        <w:rFonts w:ascii="Symbol" w:hAnsi="Symbol" w:hint="default"/>
+      </w:rPr>
+    </w:lvl>
+    <w:lvl w:ilvl="7" w:tplc="040C0003" w:tentative="1">
+      <w:start w:val="1"/>
+      <w:numFmt w:val="bullet"/>
+      <w:lvlText w:val="o"/>
+      <w:lvlJc w:val="left"/>
+      <w:pPr>
+        <w:ind w:left="5760" w:hanging="360"/>
+      </w:pPr>
+      <w:rPr>
+        <w:rFonts w:ascii="Courier New" w:hAnsi="Courier New" w:cs="Courier New" w:hint="default"/>
+      </w:rPr>
+    </w:lvl>
+    <w:lvl w:ilvl="8" w:tplc="040C0005" w:tentative="1">
+      <w:start w:val="1"/>
+      <w:numFmt w:val="bullet"/>
+      <w:lvlText w:val=""/>
+      <w:lvlJc w:val="left"/>
+      <w:pPr>
+        <w:ind w:left="6480" w:hanging="360"/>
+      </w:pPr>
+      <w:rPr>
+        <w:rFonts w:ascii="Wingdings" w:hAnsi="Wingdings" w:hint="default"/>
+      </w:rPr>
+    </w:lvl>
+  </w:abstractNum>
+  <w:abstractNum w:abstractNumId="7" w15:restartNumberingAfterBreak="0">
     <w:nsid w:val="57F9285A"/>
     <w:multiLevelType w:val="multilevel"/>
     <w:tmpl w:val="99284242"/>
@@ -1890,7 +2224,7 @@
       </w:rPr>
     </w:lvl>
   </w:abstractNum>
-  <w:abstractNum w:abstractNumId="7" w15:restartNumberingAfterBreak="0">
+  <w:abstractNum w:abstractNumId="8" w15:restartNumberingAfterBreak="0">
     <w:nsid w:val="6C750CEB"/>
     <w:multiLevelType w:val="multilevel"/>
     <w:tmpl w:val="9A960ECA"/>
@@ -2030,7 +2364,7 @@
       </w:rPr>
     </w:lvl>
   </w:abstractNum>
-  <w:abstractNum w:abstractNumId="8" w15:restartNumberingAfterBreak="0">
+  <w:abstractNum w:abstractNumId="9" w15:restartNumberingAfterBreak="0">
     <w:nsid w:val="7B567100"/>
     <w:multiLevelType w:val="multilevel"/>
     <w:tmpl w:val="9B745012"/>
@@ -2171,10 +2505,10 @@
     </w:lvl>
   </w:abstractNum>
   <w:num w:numId="1" w16cid:durableId="1279484102">
-    <w:abstractNumId w:val="8"/>
+    <w:abstractNumId w:val="9"/>
   </w:num>
   <w:num w:numId="2" w16cid:durableId="1226791825">
-    <w:abstractNumId w:val="6"/>
+    <w:abstractNumId w:val="7"/>
   </w:num>
   <w:num w:numId="3" w16cid:durableId="620066739">
     <w:abstractNumId w:val="3"/>
@@ -2183,7 +2517,7 @@
     <w:abstractNumId w:val="2"/>
   </w:num>
   <w:num w:numId="5" w16cid:durableId="1402947214">
-    <w:abstractNumId w:val="7"/>
+    <w:abstractNumId w:val="8"/>
   </w:num>
   <w:num w:numId="6" w16cid:durableId="284241309">
     <w:abstractNumId w:val="4"/>
@@ -2196,6 +2530,9 @@
   </w:num>
   <w:num w:numId="9" w16cid:durableId="62682754">
     <w:abstractNumId w:val="0"/>
+  </w:num>
+  <w:num w:numId="10" w16cid:durableId="1987585885">
+    <w:abstractNumId w:val="6"/>
   </w:num>
 </w:numbering>
 </file>
@@ -2608,7 +2945,6 @@
   <w:style w:type="character" w:default="1" w:styleId="Policepardfaut">
     <w:name w:val="Default Paragraph Font"/>
     <w:uiPriority w:val="1"/>
-    <w:semiHidden/>
     <w:unhideWhenUsed/>
   </w:style>
   <w:style w:type="table" w:default="1" w:styleId="TableauNormal">

</xml_diff>